<commit_message>
Release 5.1.0 - All ThirdParty code is now downloaded as needed instead of being included in the repo. - Windows builds now default to Visual Studio 2017 instead of 2015. - Basic support for changing the color-space via EGL. - Examples of how to setup SRGB and HDR framebuffers. - HDR to LDR display rendering examples with various basic tone-mapping algorithms. - Vulkan enabled for the Yocto Wayland backend. - Assimp upgraded to 4.1 on most platforms. - GLES3.ColorspaceInfo - GLES3.EquirectangularToCubemap - GLES3.GammaCorrection. - GLES3.HDR01_BasicToneMapping - GLES3.HDR02_FBBasicToneMapping - GLES3.HDR03_SkyboxTonemapping - GLES3.HDR04_HDRFramebuffer - GLES3.MultipleViewportsFractalShader demo. - GLES3.Scissor101 - GLES3.Skybox - GLES3.SRGBFramebuffer - GLES3.TextureCompression demo. - Vulkan.VulkanInfo demo. - Android build now requires Android Studio 3.1 and the Android NDK16b or newer.
Change-Id: I48c229364c5c7d4bea5f49042d8900312fdcdd4b
</commit_message>
<xml_diff>
--- a/Doc/DemoFramework.docx
+++ b/Doc/DemoFramework.docx
@@ -16,8 +16,6 @@
         <w:t>Demo framework overview</w:t>
       </w:r>
     </w:p>
-    <w:bookmarkStart w:id="0" w:name="_GoBack"/>
-    <w:bookmarkEnd w:id="0"/>
     <w:p>
       <w:pPr>
         <w:pStyle w:val="TOC1"/>
@@ -5413,7 +5411,7 @@
           <w:lang w:val="en-US"/>
         </w:rPr>
       </w:pPr>
-      <w:bookmarkStart w:id="1" w:name="_Toc405971678"/>
+      <w:bookmarkStart w:id="0" w:name="_Toc405971678"/>
       <w:r>
         <w:rPr>
           <w:lang w:val="en-US"/>
@@ -5428,7 +5426,7 @@
           <w:lang w:val="en-US"/>
         </w:rPr>
       </w:pPr>
-      <w:bookmarkStart w:id="2" w:name="_Toc495700794"/>
+      <w:bookmarkStart w:id="1" w:name="_Toc495700794"/>
       <w:r>
         <w:rPr>
           <w:lang w:val="en-US"/>
@@ -5436,80 +5434,80 @@
         <w:lastRenderedPageBreak/>
         <w:t>Summaries</w:t>
       </w:r>
+      <w:bookmarkEnd w:id="0"/>
       <w:bookmarkEnd w:id="1"/>
+    </w:p>
+    <w:p>
+      <w:pPr>
+        <w:rPr>
+          <w:lang w:val="en-US"/>
+        </w:rPr>
+      </w:pPr>
+    </w:p>
+    <w:p>
+      <w:pPr>
+        <w:rPr>
+          <w:lang w:val="en-US"/>
+        </w:rPr>
+      </w:pPr>
+      <w:r>
+        <w:rPr>
+          <w:lang w:val="en-US"/>
+        </w:rPr>
+        <w:t xml:space="preserve">This document describes the Freescale Demo Framework, targeted at platform agnostic development of graphical demos. </w:t>
+      </w:r>
+      <w:r>
+        <w:rPr>
+          <w:lang w:val="en-US"/>
+        </w:rPr>
+        <w:t xml:space="preserve">It covers the goals, architecture </w:t>
+      </w:r>
+      <w:r>
+        <w:rPr>
+          <w:lang w:val="en-US"/>
+        </w:rPr>
+        <w:t>and instructions</w:t>
+      </w:r>
+      <w:r>
+        <w:rPr>
+          <w:lang w:val="en-US"/>
+        </w:rPr>
+        <w:t xml:space="preserve"> of how to use it across platforms, examples and </w:t>
+      </w:r>
+      <w:r>
+        <w:rPr>
+          <w:lang w:val="en-US"/>
+        </w:rPr>
+        <w:t>best practices.</w:t>
+      </w:r>
+    </w:p>
+    <w:p>
+      <w:pPr>
+        <w:rPr>
+          <w:lang w:val="en-US"/>
+        </w:rPr>
+      </w:pPr>
+    </w:p>
+    <w:p>
+      <w:pPr>
+        <w:pStyle w:val="Heading2"/>
+      </w:pPr>
+      <w:bookmarkStart w:id="2" w:name="_Toc405971679"/>
+      <w:bookmarkStart w:id="3" w:name="_Toc495700795"/>
+      <w:r>
+        <w:rPr>
+          <w:lang w:val="en-US"/>
+        </w:rPr>
+        <w:t xml:space="preserve">Executive </w:t>
+      </w:r>
+      <w:r>
+        <w:t>s</w:t>
+      </w:r>
+      <w:r>
+        <w:t>ummary</w:t>
+      </w:r>
       <w:bookmarkEnd w:id="2"/>
-    </w:p>
-    <w:p>
-      <w:pPr>
-        <w:rPr>
-          <w:lang w:val="en-US"/>
-        </w:rPr>
-      </w:pPr>
-    </w:p>
-    <w:p>
-      <w:pPr>
-        <w:rPr>
-          <w:lang w:val="en-US"/>
-        </w:rPr>
-      </w:pPr>
-      <w:r>
-        <w:rPr>
-          <w:lang w:val="en-US"/>
-        </w:rPr>
-        <w:t xml:space="preserve">This document describes the Freescale Demo Framework, targeted at platform agnostic development of graphical demos. </w:t>
-      </w:r>
-      <w:r>
-        <w:rPr>
-          <w:lang w:val="en-US"/>
-        </w:rPr>
-        <w:t xml:space="preserve">It covers the goals, architecture </w:t>
-      </w:r>
-      <w:r>
-        <w:rPr>
-          <w:lang w:val="en-US"/>
-        </w:rPr>
-        <w:t>and instructions</w:t>
-      </w:r>
-      <w:r>
-        <w:rPr>
-          <w:lang w:val="en-US"/>
-        </w:rPr>
-        <w:t xml:space="preserve"> of how to use it across platforms, examples and </w:t>
-      </w:r>
-      <w:r>
-        <w:rPr>
-          <w:lang w:val="en-US"/>
-        </w:rPr>
-        <w:t>best practices.</w:t>
-      </w:r>
-    </w:p>
-    <w:p>
-      <w:pPr>
-        <w:rPr>
-          <w:lang w:val="en-US"/>
-        </w:rPr>
-      </w:pPr>
-    </w:p>
-    <w:p>
-      <w:pPr>
-        <w:pStyle w:val="Heading2"/>
-      </w:pPr>
-      <w:bookmarkStart w:id="3" w:name="_Toc405971679"/>
-      <w:bookmarkStart w:id="4" w:name="_Toc495700795"/>
-      <w:r>
-        <w:rPr>
-          <w:lang w:val="en-US"/>
-        </w:rPr>
-        <w:t xml:space="preserve">Executive </w:t>
-      </w:r>
-      <w:r>
-        <w:t>s</w:t>
-      </w:r>
-      <w:r>
-        <w:t>ummary</w:t>
-      </w:r>
       <w:bookmarkEnd w:id="3"/>
-      <w:bookmarkEnd w:id="4"/>
     </w:p>
     <w:p>
       <w:pPr>
@@ -5671,16 +5669,16 @@
         </w:rPr>
         <w:t xml:space="preserve"> </w:t>
       </w:r>
-      <w:bookmarkStart w:id="5" w:name="_Toc405971680"/>
-      <w:bookmarkStart w:id="6" w:name="_Toc495700796"/>
+      <w:bookmarkStart w:id="4" w:name="_Toc405971680"/>
+      <w:bookmarkStart w:id="5" w:name="_Toc495700796"/>
       <w:r>
         <w:rPr>
           <w:lang w:val="en-US"/>
         </w:rPr>
         <w:t>Technical overview</w:t>
       </w:r>
+      <w:bookmarkEnd w:id="4"/>
       <w:bookmarkEnd w:id="5"/>
-      <w:bookmarkEnd w:id="6"/>
     </w:p>
     <w:p>
       <w:pPr>
@@ -6007,8 +6005,8 @@
           <w:lang w:val="en-US"/>
         </w:rPr>
       </w:pPr>
-      <w:bookmarkStart w:id="7" w:name="_Toc390941917"/>
-      <w:bookmarkStart w:id="8" w:name="_Toc390941918"/>
+      <w:bookmarkStart w:id="6" w:name="_Toc390941917"/>
+      <w:bookmarkStart w:id="7" w:name="_Toc390941918"/>
       <w:r>
         <w:rPr>
           <w:lang w:val="en-US"/>
@@ -6023,8 +6021,8 @@
           <w:lang w:val="en-US"/>
         </w:rPr>
       </w:pPr>
-      <w:bookmarkStart w:id="9" w:name="_Toc405971681"/>
-      <w:bookmarkStart w:id="10" w:name="_Toc495700797"/>
+      <w:bookmarkStart w:id="8" w:name="_Toc405971681"/>
+      <w:bookmarkStart w:id="9" w:name="_Toc495700797"/>
       <w:r>
         <w:rPr>
           <w:lang w:val="en-US"/>
@@ -6032,9 +6030,9 @@
         <w:lastRenderedPageBreak/>
         <w:t>Introduction</w:t>
       </w:r>
-      <w:bookmarkEnd w:id="7"/>
+      <w:bookmarkEnd w:id="6"/>
+      <w:bookmarkEnd w:id="8"/>
       <w:bookmarkEnd w:id="9"/>
-      <w:bookmarkEnd w:id="10"/>
     </w:p>
     <w:p>
       <w:pPr>
@@ -6260,8 +6258,8 @@
           <w:lang w:val="en-US"/>
         </w:rPr>
       </w:pPr>
-      <w:bookmarkStart w:id="11" w:name="_Toc405971682"/>
-      <w:bookmarkStart w:id="12" w:name="_Toc495700798"/>
+      <w:bookmarkStart w:id="10" w:name="_Toc405971682"/>
+      <w:bookmarkStart w:id="11" w:name="_Toc495700798"/>
       <w:r>
         <w:rPr>
           <w:lang w:val="en-US"/>
@@ -6269,9 +6267,9 @@
         <w:lastRenderedPageBreak/>
         <w:t>Design overview</w:t>
       </w:r>
-      <w:bookmarkEnd w:id="8"/>
+      <w:bookmarkEnd w:id="7"/>
+      <w:bookmarkEnd w:id="10"/>
       <w:bookmarkEnd w:id="11"/>
-      <w:bookmarkEnd w:id="12"/>
     </w:p>
     <w:p>
       <w:pPr>
@@ -6807,7 +6805,7 @@
           <w:lang w:val="en-US"/>
         </w:rPr>
       </w:pPr>
-      <w:bookmarkStart w:id="13" w:name="_Toc390941931"/>
+      <w:bookmarkStart w:id="12" w:name="_Toc390941931"/>
       <w:r>
         <w:rPr>
           <w:lang w:val="en-US"/>
@@ -6822,8 +6820,8 @@
           <w:lang w:val="en-US"/>
         </w:rPr>
       </w:pPr>
-      <w:bookmarkStart w:id="14" w:name="_Toc405971683"/>
-      <w:bookmarkStart w:id="15" w:name="_Toc495700799"/>
+      <w:bookmarkStart w:id="13" w:name="_Toc405971683"/>
+      <w:bookmarkStart w:id="14" w:name="_Toc495700799"/>
       <w:r>
         <w:rPr>
           <w:lang w:val="en-US"/>
@@ -6831,60 +6829,60 @@
         <w:lastRenderedPageBreak/>
         <w:t>High level overview</w:t>
       </w:r>
+      <w:bookmarkEnd w:id="12"/>
       <w:bookmarkEnd w:id="13"/>
       <w:bookmarkEnd w:id="14"/>
+    </w:p>
+    <w:p>
+      <w:pPr>
+        <w:rPr>
+          <w:lang w:val="en-US"/>
+        </w:rPr>
+      </w:pPr>
+      <w:r>
+        <w:rPr>
+          <w:lang w:val="en-US"/>
+        </w:rPr>
+        <w:t xml:space="preserve">The </w:t>
+      </w:r>
+      <w:r>
+        <w:rPr>
+          <w:lang w:val="en-US"/>
+        </w:rPr>
+        <w:t xml:space="preserve">framework </w:t>
+      </w:r>
+      <w:r>
+        <w:rPr>
+          <w:lang w:val="en-US"/>
+        </w:rPr>
+        <w:t>consists</w:t>
+      </w:r>
+      <w:r>
+        <w:rPr>
+          <w:lang w:val="en-US"/>
+        </w:rPr>
+        <w:t xml:space="preserve"> of three high level domains. </w:t>
+      </w:r>
+    </w:p>
+    <w:p>
+      <w:pPr>
+        <w:pStyle w:val="Heading2"/>
+        <w:rPr>
+          <w:lang w:val="en-US"/>
+        </w:rPr>
+      </w:pPr>
+      <w:bookmarkStart w:id="15" w:name="_Toc390941932"/>
+      <w:bookmarkStart w:id="16" w:name="_Toc405971684"/>
+      <w:bookmarkStart w:id="17" w:name="_Toc495700800"/>
+      <w:r>
+        <w:rPr>
+          <w:lang w:val="en-US"/>
+        </w:rPr>
+        <w:t>DemoMain</w:t>
+      </w:r>
       <w:bookmarkEnd w:id="15"/>
-    </w:p>
-    <w:p>
-      <w:pPr>
-        <w:rPr>
-          <w:lang w:val="en-US"/>
-        </w:rPr>
-      </w:pPr>
-      <w:r>
-        <w:rPr>
-          <w:lang w:val="en-US"/>
-        </w:rPr>
-        <w:t xml:space="preserve">The </w:t>
-      </w:r>
-      <w:r>
-        <w:rPr>
-          <w:lang w:val="en-US"/>
-        </w:rPr>
-        <w:t xml:space="preserve">framework </w:t>
-      </w:r>
-      <w:r>
-        <w:rPr>
-          <w:lang w:val="en-US"/>
-        </w:rPr>
-        <w:t>consists</w:t>
-      </w:r>
-      <w:r>
-        <w:rPr>
-          <w:lang w:val="en-US"/>
-        </w:rPr>
-        <w:t xml:space="preserve"> of three high level domains. </w:t>
-      </w:r>
-    </w:p>
-    <w:p>
-      <w:pPr>
-        <w:pStyle w:val="Heading2"/>
-        <w:rPr>
-          <w:lang w:val="en-US"/>
-        </w:rPr>
-      </w:pPr>
-      <w:bookmarkStart w:id="16" w:name="_Toc390941932"/>
-      <w:bookmarkStart w:id="17" w:name="_Toc405971684"/>
-      <w:bookmarkStart w:id="18" w:name="_Toc495700800"/>
-      <w:r>
-        <w:rPr>
-          <w:lang w:val="en-US"/>
-        </w:rPr>
-        <w:t>DemoMain</w:t>
-      </w:r>
       <w:bookmarkEnd w:id="16"/>
       <w:bookmarkEnd w:id="17"/>
-      <w:bookmarkEnd w:id="18"/>
       <w:r>
         <w:rPr>
           <w:lang w:val="en-US"/>
@@ -7111,216 +7109,216 @@
           <w:lang w:val="en-US"/>
         </w:rPr>
       </w:pPr>
-      <w:bookmarkStart w:id="19" w:name="_Toc390941933"/>
-      <w:bookmarkStart w:id="20" w:name="_Toc405971685"/>
-      <w:bookmarkStart w:id="21" w:name="_Toc495700801"/>
+      <w:bookmarkStart w:id="18" w:name="_Toc390941933"/>
+      <w:bookmarkStart w:id="19" w:name="_Toc405971685"/>
+      <w:bookmarkStart w:id="20" w:name="_Toc495700801"/>
       <w:r>
         <w:rPr>
           <w:lang w:val="en-US"/>
         </w:rPr>
         <w:t>DemoHost</w:t>
       </w:r>
+      <w:bookmarkEnd w:id="18"/>
       <w:bookmarkEnd w:id="19"/>
       <w:bookmarkEnd w:id="20"/>
+    </w:p>
+    <w:p>
+      <w:pPr>
+        <w:rPr>
+          <w:lang w:val="en-US"/>
+        </w:rPr>
+      </w:pPr>
+      <w:r>
+        <w:rPr>
+          <w:lang w:val="en-US"/>
+        </w:rPr>
+        <w:t>The demo-host is responsible for init</w:t>
+      </w:r>
+      <w:r>
+        <w:rPr>
+          <w:lang w:val="en-US"/>
+        </w:rPr>
+        <w:t xml:space="preserve"> &amp; </w:t>
+      </w:r>
+      <w:r>
+        <w:rPr>
+          <w:lang w:val="en-US"/>
+        </w:rPr>
+        <w:t>shutdown of the host environment and running the main loop.</w:t>
+      </w:r>
+    </w:p>
+    <w:p>
+      <w:pPr>
+        <w:rPr>
+          <w:lang w:val="en-US"/>
+        </w:rPr>
+      </w:pPr>
+      <w:r>
+        <w:rPr>
+          <w:lang w:val="en-US"/>
+        </w:rPr>
+        <w:t>The main loop utilize</w:t>
+      </w:r>
+      <w:r>
+        <w:rPr>
+          <w:lang w:val="en-US"/>
+        </w:rPr>
+        <w:t>s</w:t>
+      </w:r>
+      <w:r>
+        <w:rPr>
+          <w:lang w:val="en-US"/>
+        </w:rPr>
+        <w:t xml:space="preserve"> the DemoAppManager to control the life of the DemoApp.</w:t>
+      </w:r>
+    </w:p>
+    <w:p>
+      <w:pPr>
+        <w:rPr>
+          <w:lang w:val="en-US"/>
+        </w:rPr>
+      </w:pPr>
+      <w:r>
+        <w:rPr>
+          <w:lang w:val="en-US"/>
+        </w:rPr>
+        <w:t>In other words</w:t>
+      </w:r>
+      <w:r>
+        <w:rPr>
+          <w:lang w:val="en-US"/>
+        </w:rPr>
+        <w:t>,</w:t>
+      </w:r>
+      <w:r>
+        <w:rPr>
+          <w:lang w:val="en-US"/>
+        </w:rPr>
+        <w:t xml:space="preserve"> the DemoHost is the </w:t>
+      </w:r>
+      <w:r>
+        <w:rPr>
+          <w:lang w:val="en-US"/>
+        </w:rPr>
+        <w:t xml:space="preserve">graphics </w:t>
+      </w:r>
+      <w:r>
+        <w:rPr>
+          <w:lang w:val="en-US"/>
+        </w:rPr>
+        <w:t>API specific code needed to initialize and shutdown a given API and some code to run a render loop</w:t>
+      </w:r>
+      <w:r>
+        <w:rPr>
+          <w:lang w:val="en-US"/>
+        </w:rPr>
+        <w:t>.</w:t>
+      </w:r>
+      <w:r>
+        <w:rPr>
+          <w:lang w:val="en-US"/>
+        </w:rPr>
+        <w:t xml:space="preserve"> </w:t>
+      </w:r>
+      <w:r>
+        <w:rPr>
+          <w:lang w:val="en-US"/>
+        </w:rPr>
+        <w:t xml:space="preserve"> A</w:t>
+      </w:r>
+      <w:r>
+        <w:rPr>
+          <w:lang w:val="en-US"/>
+        </w:rPr>
+        <w:t xml:space="preserve">ll the API and platform independent code of the render loop </w:t>
+      </w:r>
+      <w:r>
+        <w:rPr>
+          <w:lang w:val="en-US"/>
+        </w:rPr>
+        <w:t>resides</w:t>
+      </w:r>
+      <w:r>
+        <w:rPr>
+          <w:lang w:val="en-US"/>
+        </w:rPr>
+        <w:t xml:space="preserve"> inside the DemoAppManager class.</w:t>
+      </w:r>
+    </w:p>
+    <w:p>
+      <w:pPr>
+        <w:rPr>
+          <w:lang w:val="en-US"/>
+        </w:rPr>
+      </w:pPr>
+      <w:r>
+        <w:rPr>
+          <w:lang w:val="en-US"/>
+        </w:rPr>
+        <w:t xml:space="preserve">The exact capabilities of a DemoHost </w:t>
+      </w:r>
+      <w:r>
+        <w:rPr>
+          <w:lang w:val="en-US"/>
+        </w:rPr>
+        <w:t>are</w:t>
+      </w:r>
+      <w:r>
+        <w:rPr>
+          <w:lang w:val="en-US"/>
+        </w:rPr>
+        <w:t xml:space="preserve"> </w:t>
+      </w:r>
+      <w:r>
+        <w:rPr>
+          <w:lang w:val="en-US"/>
+        </w:rPr>
+        <w:t>also platform dependent. For example</w:t>
+      </w:r>
+      <w:r>
+        <w:rPr>
+          <w:lang w:val="en-US"/>
+        </w:rPr>
+        <w:t>,</w:t>
+      </w:r>
+      <w:r>
+        <w:rPr>
+          <w:lang w:val="en-US"/>
+        </w:rPr>
+        <w:t xml:space="preserve"> some EGL implementations support running OpenVG and OpenGL ES</w:t>
+      </w:r>
+      <w:r>
+        <w:rPr>
+          <w:lang w:val="en-US"/>
+        </w:rPr>
+        <w:t>,</w:t>
+      </w:r>
+      <w:r>
+        <w:rPr>
+          <w:lang w:val="en-US"/>
+        </w:rPr>
+        <w:t xml:space="preserve"> allowing a demo app to utilize both API’s at once. This is not something that is supported by most windows emulation layers. </w:t>
+      </w:r>
+    </w:p>
+    <w:p>
+      <w:pPr>
+        <w:pStyle w:val="Heading2"/>
+        <w:rPr>
+          <w:lang w:val="en-US"/>
+        </w:rPr>
+      </w:pPr>
+      <w:bookmarkStart w:id="21" w:name="_Toc390941934"/>
+      <w:bookmarkStart w:id="22" w:name="_Toc405971686"/>
+      <w:bookmarkStart w:id="23" w:name="_Toc495700802"/>
+      <w:r>
+        <w:rPr>
+          <w:lang w:val="en-US"/>
+        </w:rPr>
+        <w:t>DemoApp</w:t>
+      </w:r>
       <w:bookmarkEnd w:id="21"/>
-    </w:p>
-    <w:p>
-      <w:pPr>
-        <w:rPr>
-          <w:lang w:val="en-US"/>
-        </w:rPr>
-      </w:pPr>
-      <w:r>
-        <w:rPr>
-          <w:lang w:val="en-US"/>
-        </w:rPr>
-        <w:t>The demo-host is responsible for init</w:t>
-      </w:r>
-      <w:r>
-        <w:rPr>
-          <w:lang w:val="en-US"/>
-        </w:rPr>
-        <w:t xml:space="preserve"> &amp; </w:t>
-      </w:r>
-      <w:r>
-        <w:rPr>
-          <w:lang w:val="en-US"/>
-        </w:rPr>
-        <w:t>shutdown of the host environment and running the main loop.</w:t>
-      </w:r>
-    </w:p>
-    <w:p>
-      <w:pPr>
-        <w:rPr>
-          <w:lang w:val="en-US"/>
-        </w:rPr>
-      </w:pPr>
-      <w:r>
-        <w:rPr>
-          <w:lang w:val="en-US"/>
-        </w:rPr>
-        <w:t>The main loop utilize</w:t>
-      </w:r>
-      <w:r>
-        <w:rPr>
-          <w:lang w:val="en-US"/>
-        </w:rPr>
-        <w:t>s</w:t>
-      </w:r>
-      <w:r>
-        <w:rPr>
-          <w:lang w:val="en-US"/>
-        </w:rPr>
-        <w:t xml:space="preserve"> the DemoAppManager to control the life of the DemoApp.</w:t>
-      </w:r>
-    </w:p>
-    <w:p>
-      <w:pPr>
-        <w:rPr>
-          <w:lang w:val="en-US"/>
-        </w:rPr>
-      </w:pPr>
-      <w:r>
-        <w:rPr>
-          <w:lang w:val="en-US"/>
-        </w:rPr>
-        <w:t>In other words</w:t>
-      </w:r>
-      <w:r>
-        <w:rPr>
-          <w:lang w:val="en-US"/>
-        </w:rPr>
-        <w:t>,</w:t>
-      </w:r>
-      <w:r>
-        <w:rPr>
-          <w:lang w:val="en-US"/>
-        </w:rPr>
-        <w:t xml:space="preserve"> the DemoHost is the </w:t>
-      </w:r>
-      <w:r>
-        <w:rPr>
-          <w:lang w:val="en-US"/>
-        </w:rPr>
-        <w:t xml:space="preserve">graphics </w:t>
-      </w:r>
-      <w:r>
-        <w:rPr>
-          <w:lang w:val="en-US"/>
-        </w:rPr>
-        <w:t>API specific code needed to initialize and shutdown a given API and some code to run a render loop</w:t>
-      </w:r>
-      <w:r>
-        <w:rPr>
-          <w:lang w:val="en-US"/>
-        </w:rPr>
-        <w:t>.</w:t>
-      </w:r>
-      <w:r>
-        <w:rPr>
-          <w:lang w:val="en-US"/>
-        </w:rPr>
-        <w:t xml:space="preserve"> </w:t>
-      </w:r>
-      <w:r>
-        <w:rPr>
-          <w:lang w:val="en-US"/>
-        </w:rPr>
-        <w:t xml:space="preserve"> A</w:t>
-      </w:r>
-      <w:r>
-        <w:rPr>
-          <w:lang w:val="en-US"/>
-        </w:rPr>
-        <w:t xml:space="preserve">ll the API and platform independent code of the render loop </w:t>
-      </w:r>
-      <w:r>
-        <w:rPr>
-          <w:lang w:val="en-US"/>
-        </w:rPr>
-        <w:t>resides</w:t>
-      </w:r>
-      <w:r>
-        <w:rPr>
-          <w:lang w:val="en-US"/>
-        </w:rPr>
-        <w:t xml:space="preserve"> inside the DemoAppManager class.</w:t>
-      </w:r>
-    </w:p>
-    <w:p>
-      <w:pPr>
-        <w:rPr>
-          <w:lang w:val="en-US"/>
-        </w:rPr>
-      </w:pPr>
-      <w:r>
-        <w:rPr>
-          <w:lang w:val="en-US"/>
-        </w:rPr>
-        <w:t xml:space="preserve">The exact capabilities of a DemoHost </w:t>
-      </w:r>
-      <w:r>
-        <w:rPr>
-          <w:lang w:val="en-US"/>
-        </w:rPr>
-        <w:t>are</w:t>
-      </w:r>
-      <w:r>
-        <w:rPr>
-          <w:lang w:val="en-US"/>
-        </w:rPr>
-        <w:t xml:space="preserve"> </w:t>
-      </w:r>
-      <w:r>
-        <w:rPr>
-          <w:lang w:val="en-US"/>
-        </w:rPr>
-        <w:t>also platform dependent. For example</w:t>
-      </w:r>
-      <w:r>
-        <w:rPr>
-          <w:lang w:val="en-US"/>
-        </w:rPr>
-        <w:t>,</w:t>
-      </w:r>
-      <w:r>
-        <w:rPr>
-          <w:lang w:val="en-US"/>
-        </w:rPr>
-        <w:t xml:space="preserve"> some EGL implementations support running OpenVG and OpenGL ES</w:t>
-      </w:r>
-      <w:r>
-        <w:rPr>
-          <w:lang w:val="en-US"/>
-        </w:rPr>
-        <w:t>,</w:t>
-      </w:r>
-      <w:r>
-        <w:rPr>
-          <w:lang w:val="en-US"/>
-        </w:rPr>
-        <w:t xml:space="preserve"> allowing a demo app to utilize both API’s at once. This is not something that is supported by most windows emulation layers. </w:t>
-      </w:r>
-    </w:p>
-    <w:p>
-      <w:pPr>
-        <w:pStyle w:val="Heading2"/>
-        <w:rPr>
-          <w:lang w:val="en-US"/>
-        </w:rPr>
-      </w:pPr>
-      <w:bookmarkStart w:id="22" w:name="_Toc390941934"/>
-      <w:bookmarkStart w:id="23" w:name="_Toc405971686"/>
-      <w:bookmarkStart w:id="24" w:name="_Toc495700802"/>
-      <w:r>
-        <w:rPr>
-          <w:lang w:val="en-US"/>
-        </w:rPr>
-        <w:t>DemoApp</w:t>
-      </w:r>
       <w:bookmarkEnd w:id="22"/>
       <w:bookmarkEnd w:id="23"/>
-      <w:bookmarkEnd w:id="24"/>
     </w:p>
     <w:p>
       <w:pPr>
@@ -7452,8 +7450,8 @@
           <w:lang w:val="en-US"/>
         </w:rPr>
       </w:pPr>
-      <w:bookmarkStart w:id="25" w:name="_Toc405971687"/>
-      <w:bookmarkStart w:id="26" w:name="_Toc495700803"/>
+      <w:bookmarkStart w:id="24" w:name="_Toc405971687"/>
+      <w:bookmarkStart w:id="25" w:name="_Toc495700803"/>
       <w:r>
         <w:rPr>
           <w:lang w:val="en-US"/>
@@ -7467,8 +7465,8 @@
         </w:rPr>
         <w:t>details</w:t>
       </w:r>
+      <w:bookmarkEnd w:id="24"/>
       <w:bookmarkEnd w:id="25"/>
-      <w:bookmarkEnd w:id="26"/>
     </w:p>
     <w:p>
       <w:pPr>
@@ -7533,16 +7531,16 @@
           <w:lang w:val="en-US"/>
         </w:rPr>
       </w:pPr>
-      <w:bookmarkStart w:id="27" w:name="_Toc405971688"/>
-      <w:bookmarkStart w:id="28" w:name="_Toc495700804"/>
+      <w:bookmarkStart w:id="26" w:name="_Toc405971688"/>
+      <w:bookmarkStart w:id="27" w:name="_Toc495700804"/>
       <w:r>
         <w:rPr>
           <w:lang w:val="en-US"/>
         </w:rPr>
         <w:t>Demo method overview</w:t>
       </w:r>
+      <w:bookmarkEnd w:id="26"/>
       <w:bookmarkEnd w:id="27"/>
-      <w:bookmarkEnd w:id="28"/>
     </w:p>
     <w:p>
       <w:pPr>
@@ -8612,60 +8610,60 @@
           <w:lang w:val="en-US"/>
         </w:rPr>
       </w:pPr>
-      <w:bookmarkStart w:id="29" w:name="_Toc390941922"/>
-      <w:bookmarkStart w:id="30" w:name="_Toc405971689"/>
+      <w:bookmarkStart w:id="28" w:name="_Toc390941922"/>
+      <w:bookmarkStart w:id="29" w:name="_Toc405971689"/>
       <w:r>
         <w:rPr>
           <w:lang w:val="en-US"/>
         </w:rPr>
         <w:t>Resized</w:t>
       </w:r>
+      <w:bookmarkEnd w:id="28"/>
       <w:bookmarkEnd w:id="29"/>
+    </w:p>
+    <w:p>
+      <w:pPr>
+        <w:rPr>
+          <w:lang w:val="en-US"/>
+        </w:rPr>
+      </w:pPr>
+      <w:r>
+        <w:rPr>
+          <w:lang w:val="en-US"/>
+        </w:rPr>
+        <w:t>The resized method will be called if the screen resolution changes (if your app never changes resolution this will never be called)</w:t>
+      </w:r>
+      <w:r>
+        <w:rPr>
+          <w:rStyle w:val="FootnoteReference"/>
+          <w:lang w:val="en-US"/>
+        </w:rPr>
+        <w:footnoteReference w:id="5"/>
+      </w:r>
+      <w:r>
+        <w:rPr>
+          <w:lang w:val="en-US"/>
+        </w:rPr>
+        <w:t>.</w:t>
+      </w:r>
+    </w:p>
+    <w:p>
+      <w:pPr>
+        <w:pStyle w:val="Heading3"/>
+        <w:rPr>
+          <w:lang w:val="en-US"/>
+        </w:rPr>
+      </w:pPr>
+      <w:bookmarkStart w:id="30" w:name="_Toc390941923"/>
+      <w:bookmarkStart w:id="31" w:name="_Toc405971690"/>
+      <w:r>
+        <w:rPr>
+          <w:lang w:val="en-US"/>
+        </w:rPr>
+        <w:t>FixedUpdate</w:t>
+      </w:r>
       <w:bookmarkEnd w:id="30"/>
-    </w:p>
-    <w:p>
-      <w:pPr>
-        <w:rPr>
-          <w:lang w:val="en-US"/>
-        </w:rPr>
-      </w:pPr>
-      <w:r>
-        <w:rPr>
-          <w:lang w:val="en-US"/>
-        </w:rPr>
-        <w:t>The resized method will be called if the screen resolution changes (if your app never changes resolution this will never be called)</w:t>
-      </w:r>
-      <w:r>
-        <w:rPr>
-          <w:rStyle w:val="FootnoteReference"/>
-          <w:lang w:val="en-US"/>
-        </w:rPr>
-        <w:footnoteReference w:id="5"/>
-      </w:r>
-      <w:r>
-        <w:rPr>
-          <w:lang w:val="en-US"/>
-        </w:rPr>
-        <w:t>.</w:t>
-      </w:r>
-    </w:p>
-    <w:p>
-      <w:pPr>
-        <w:pStyle w:val="Heading3"/>
-        <w:rPr>
-          <w:lang w:val="en-US"/>
-        </w:rPr>
-      </w:pPr>
-      <w:bookmarkStart w:id="31" w:name="_Toc390941923"/>
-      <w:bookmarkStart w:id="32" w:name="_Toc405971690"/>
-      <w:r>
-        <w:rPr>
-          <w:lang w:val="en-US"/>
-        </w:rPr>
-        <w:t>FixedUpdate</w:t>
-      </w:r>
       <w:bookmarkEnd w:id="31"/>
-      <w:bookmarkEnd w:id="32"/>
     </w:p>
     <w:p>
       <w:pPr>
@@ -8709,7 +8707,7 @@
           <w:lang w:val="en-US"/>
         </w:rPr>
       </w:pPr>
-      <w:bookmarkStart w:id="33" w:name="_Toc390941924"/>
+      <w:bookmarkStart w:id="32" w:name="_Toc390941924"/>
       <w:r>
         <w:rPr>
           <w:lang w:val="en-US"/>
@@ -8724,7 +8722,7 @@
           <w:lang w:val="en-US"/>
         </w:rPr>
       </w:pPr>
-      <w:bookmarkStart w:id="34" w:name="_Toc405971691"/>
+      <w:bookmarkStart w:id="33" w:name="_Toc405971691"/>
       <w:r>
         <w:rPr>
           <w:lang w:val="en-US"/>
@@ -8732,8 +8730,8 @@
         <w:lastRenderedPageBreak/>
         <w:t>Update</w:t>
       </w:r>
+      <w:bookmarkEnd w:id="32"/>
       <w:bookmarkEnd w:id="33"/>
-      <w:bookmarkEnd w:id="34"/>
       <w:r>
         <w:rPr>
           <w:lang w:val="en-US"/>
@@ -8799,16 +8797,16 @@
           <w:lang w:val="en-US"/>
         </w:rPr>
       </w:pPr>
-      <w:bookmarkStart w:id="35" w:name="_Toc390941925"/>
-      <w:bookmarkStart w:id="36" w:name="_Toc405971692"/>
+      <w:bookmarkStart w:id="34" w:name="_Toc390941925"/>
+      <w:bookmarkStart w:id="35" w:name="_Toc405971692"/>
       <w:r>
         <w:rPr>
           <w:lang w:val="en-US"/>
         </w:rPr>
         <w:t>Draw</w:t>
       </w:r>
+      <w:bookmarkEnd w:id="34"/>
       <w:bookmarkEnd w:id="35"/>
-      <w:bookmarkEnd w:id="36"/>
     </w:p>
     <w:p>
       <w:pPr>
@@ -8833,7 +8831,7 @@
           <w:lang w:val="en-US"/>
         </w:rPr>
       </w:pPr>
-      <w:bookmarkStart w:id="37" w:name="_Toc390941926"/>
+      <w:bookmarkStart w:id="36" w:name="_Toc390941926"/>
     </w:p>
     <w:p>
       <w:pPr>
@@ -8842,17 +8840,17 @@
           <w:lang w:val="en-US"/>
         </w:rPr>
       </w:pPr>
-      <w:bookmarkStart w:id="38" w:name="_Toc405971693"/>
-      <w:bookmarkStart w:id="39" w:name="_Toc495700805"/>
+      <w:bookmarkStart w:id="37" w:name="_Toc405971693"/>
+      <w:bookmarkStart w:id="38" w:name="_Toc495700805"/>
       <w:r>
         <w:rPr>
           <w:lang w:val="en-US"/>
         </w:rPr>
         <w:t>Fixed or variable timestep update</w:t>
       </w:r>
+      <w:bookmarkEnd w:id="36"/>
       <w:bookmarkEnd w:id="37"/>
       <w:bookmarkEnd w:id="38"/>
-      <w:bookmarkEnd w:id="39"/>
     </w:p>
     <w:p>
       <w:pPr>
@@ -8984,7 +8982,7 @@
           <w:lang w:val="en-US"/>
         </w:rPr>
       </w:pPr>
-      <w:bookmarkStart w:id="40" w:name="_Toc390941927"/>
+      <w:bookmarkStart w:id="39" w:name="_Toc390941927"/>
     </w:p>
     <w:p>
       <w:pPr>
@@ -8993,16 +8991,16 @@
           <w:lang w:val="en-US"/>
         </w:rPr>
       </w:pPr>
-      <w:bookmarkStart w:id="41" w:name="_Toc405971694"/>
-      <w:bookmarkStart w:id="42" w:name="_Toc495700806"/>
+      <w:bookmarkStart w:id="40" w:name="_Toc405971694"/>
+      <w:bookmarkStart w:id="41" w:name="_Toc495700806"/>
       <w:r>
         <w:rPr>
           <w:lang w:val="en-US"/>
         </w:rPr>
         <w:t>Execution order of methods during a frame</w:t>
       </w:r>
+      <w:bookmarkEnd w:id="40"/>
       <w:bookmarkEnd w:id="41"/>
-      <w:bookmarkEnd w:id="42"/>
     </w:p>
     <w:p>
       <w:pPr>
@@ -9145,7 +9143,7 @@
         <w:t>Draw</w:t>
       </w:r>
     </w:p>
-    <w:bookmarkEnd w:id="40"/>
+    <w:bookmarkEnd w:id="39"/>
     <w:p>
       <w:pPr>
         <w:rPr>
@@ -9182,7 +9180,7 @@
           <w:lang w:val="en-US"/>
         </w:rPr>
       </w:pPr>
-      <w:bookmarkStart w:id="43" w:name="_Toc390941928"/>
+      <w:bookmarkStart w:id="42" w:name="_Toc390941928"/>
     </w:p>
     <w:p>
       <w:pPr>
@@ -9191,17 +9189,17 @@
           <w:lang w:val="en-US"/>
         </w:rPr>
       </w:pPr>
-      <w:bookmarkStart w:id="44" w:name="_Toc405971695"/>
-      <w:bookmarkStart w:id="45" w:name="_Toc495700807"/>
+      <w:bookmarkStart w:id="43" w:name="_Toc405971695"/>
+      <w:bookmarkStart w:id="44" w:name="_Toc495700807"/>
       <w:r>
         <w:rPr>
           <w:lang w:val="en-US"/>
         </w:rPr>
         <w:t>Exit</w:t>
       </w:r>
+      <w:bookmarkEnd w:id="42"/>
       <w:bookmarkEnd w:id="43"/>
       <w:bookmarkEnd w:id="44"/>
-      <w:bookmarkEnd w:id="45"/>
     </w:p>
     <w:p>
       <w:pPr>
@@ -9353,9 +9351,9 @@
           <w:lang w:val="en-US"/>
         </w:rPr>
       </w:pPr>
-      <w:bookmarkStart w:id="46" w:name="_Toc390941929"/>
-      <w:bookmarkStart w:id="47" w:name="_Toc405971696"/>
-      <w:bookmarkStart w:id="48" w:name="_Toc495700808"/>
+      <w:bookmarkStart w:id="45" w:name="_Toc390941929"/>
+      <w:bookmarkStart w:id="46" w:name="_Toc405971696"/>
+      <w:bookmarkStart w:id="47" w:name="_Toc495700808"/>
       <w:r>
         <w:rPr>
           <w:lang w:val="en-US"/>
@@ -9363,75 +9361,75 @@
         <w:lastRenderedPageBreak/>
         <w:t>Dealing with screen resolution changes</w:t>
       </w:r>
+      <w:bookmarkEnd w:id="45"/>
       <w:bookmarkEnd w:id="46"/>
       <w:bookmarkEnd w:id="47"/>
+    </w:p>
+    <w:p>
+      <w:pPr>
+        <w:rPr>
+          <w:lang w:val="en-US"/>
+        </w:rPr>
+      </w:pPr>
+      <w:r>
+        <w:rPr>
+          <w:lang w:val="en-US"/>
+        </w:rPr>
+        <w:t>Per default the app is destroyed and recreated when a resolution change occurs</w:t>
+      </w:r>
+      <w:r>
+        <w:rPr>
+          <w:rStyle w:val="FootnoteReference"/>
+          <w:lang w:val="en-US"/>
+        </w:rPr>
+        <w:footnoteReference w:id="10"/>
+      </w:r>
+      <w:r>
+        <w:rPr>
+          <w:lang w:val="en-US"/>
+        </w:rPr>
+        <w:t xml:space="preserve">. </w:t>
+      </w:r>
+    </w:p>
+    <w:p>
+      <w:pPr>
+        <w:rPr>
+          <w:lang w:val="en-US"/>
+        </w:rPr>
+      </w:pPr>
+      <w:r>
+        <w:rPr>
+          <w:lang w:val="en-US"/>
+        </w:rPr>
+        <w:t>It is left up to the DemoApp to save and restore demo specific state.</w:t>
+      </w:r>
+    </w:p>
+    <w:p>
+      <w:pPr>
+        <w:rPr>
+          <w:lang w:val="en-US"/>
+        </w:rPr>
+      </w:pPr>
+    </w:p>
+    <w:p>
+      <w:pPr>
+        <w:pStyle w:val="Heading2"/>
+        <w:rPr>
+          <w:lang w:val="en-US"/>
+        </w:rPr>
+      </w:pPr>
+      <w:bookmarkStart w:id="48" w:name="_Ref405540842"/>
+      <w:bookmarkStart w:id="49" w:name="_Toc405971697"/>
+      <w:bookmarkStart w:id="50" w:name="_Toc495700809"/>
+      <w:r>
+        <w:rPr>
+          <w:lang w:val="en-US"/>
+        </w:rPr>
+        <w:t>Content loading</w:t>
+      </w:r>
       <w:bookmarkEnd w:id="48"/>
-    </w:p>
-    <w:p>
-      <w:pPr>
-        <w:rPr>
-          <w:lang w:val="en-US"/>
-        </w:rPr>
-      </w:pPr>
-      <w:r>
-        <w:rPr>
-          <w:lang w:val="en-US"/>
-        </w:rPr>
-        <w:t>Per default the app is destroyed and recreated when a resolution change occurs</w:t>
-      </w:r>
-      <w:r>
-        <w:rPr>
-          <w:rStyle w:val="FootnoteReference"/>
-          <w:lang w:val="en-US"/>
-        </w:rPr>
-        <w:footnoteReference w:id="10"/>
-      </w:r>
-      <w:r>
-        <w:rPr>
-          <w:lang w:val="en-US"/>
-        </w:rPr>
-        <w:t xml:space="preserve">. </w:t>
-      </w:r>
-    </w:p>
-    <w:p>
-      <w:pPr>
-        <w:rPr>
-          <w:lang w:val="en-US"/>
-        </w:rPr>
-      </w:pPr>
-      <w:r>
-        <w:rPr>
-          <w:lang w:val="en-US"/>
-        </w:rPr>
-        <w:t>It is left up to the DemoApp to save and restore demo specific state.</w:t>
-      </w:r>
-    </w:p>
-    <w:p>
-      <w:pPr>
-        <w:rPr>
-          <w:lang w:val="en-US"/>
-        </w:rPr>
-      </w:pPr>
-    </w:p>
-    <w:p>
-      <w:pPr>
-        <w:pStyle w:val="Heading2"/>
-        <w:rPr>
-          <w:lang w:val="en-US"/>
-        </w:rPr>
-      </w:pPr>
-      <w:bookmarkStart w:id="49" w:name="_Ref405540842"/>
-      <w:bookmarkStart w:id="50" w:name="_Toc405971697"/>
-      <w:bookmarkStart w:id="51" w:name="_Toc495700809"/>
-      <w:r>
-        <w:rPr>
-          <w:lang w:val="en-US"/>
-        </w:rPr>
-        <w:t>Content loading</w:t>
-      </w:r>
       <w:bookmarkEnd w:id="49"/>
       <w:bookmarkEnd w:id="50"/>
-      <w:bookmarkEnd w:id="51"/>
     </w:p>
     <w:p>
       <w:pPr>
@@ -10236,16 +10234,16 @@
           <w:lang w:val="en-US"/>
         </w:rPr>
       </w:pPr>
-      <w:bookmarkStart w:id="52" w:name="_Toc405971698"/>
-      <w:bookmarkStart w:id="53" w:name="_Toc495700810"/>
+      <w:bookmarkStart w:id="51" w:name="_Toc405971698"/>
+      <w:bookmarkStart w:id="52" w:name="_Toc495700810"/>
       <w:r>
         <w:rPr>
           <w:lang w:val="en-US"/>
         </w:rPr>
         <w:t>Demo registration</w:t>
       </w:r>
+      <w:bookmarkEnd w:id="51"/>
       <w:bookmarkEnd w:id="52"/>
-      <w:bookmarkEnd w:id="53"/>
     </w:p>
     <w:p>
       <w:pPr>
@@ -11858,37 +11856,37 @@
           <w:lang w:val="en-US"/>
         </w:rPr>
       </w:pPr>
-      <w:bookmarkStart w:id="54" w:name="_Toc495700811"/>
+      <w:bookmarkStart w:id="53" w:name="_Toc495700811"/>
       <w:r>
         <w:rPr>
           <w:lang w:val="en-US"/>
         </w:rPr>
         <w:t>Demo playback</w:t>
       </w:r>
+      <w:bookmarkEnd w:id="53"/>
+    </w:p>
+    <w:p>
+      <w:pPr>
+        <w:rPr>
+          <w:lang w:val="en-US"/>
+        </w:rPr>
+      </w:pPr>
+    </w:p>
+    <w:p>
+      <w:pPr>
+        <w:pStyle w:val="Heading2"/>
+        <w:rPr>
+          <w:lang w:val="en-US"/>
+        </w:rPr>
+      </w:pPr>
+      <w:bookmarkStart w:id="54" w:name="_Toc495700812"/>
+      <w:r>
+        <w:rPr>
+          <w:lang w:val="en-US"/>
+        </w:rPr>
+        <w:t>Command line arguments</w:t>
+      </w:r>
       <w:bookmarkEnd w:id="54"/>
-    </w:p>
-    <w:p>
-      <w:pPr>
-        <w:rPr>
-          <w:lang w:val="en-US"/>
-        </w:rPr>
-      </w:pPr>
-    </w:p>
-    <w:p>
-      <w:pPr>
-        <w:pStyle w:val="Heading2"/>
-        <w:rPr>
-          <w:lang w:val="en-US"/>
-        </w:rPr>
-      </w:pPr>
-      <w:bookmarkStart w:id="55" w:name="_Toc495700812"/>
-      <w:r>
-        <w:rPr>
-          <w:lang w:val="en-US"/>
-        </w:rPr>
-        <w:t>Command line arguments</w:t>
-      </w:r>
-      <w:bookmarkEnd w:id="55"/>
     </w:p>
     <w:p>
       <w:pPr>
@@ -12249,14 +12247,14 @@
           <w:lang w:val="en-US"/>
         </w:rPr>
       </w:pPr>
-      <w:bookmarkStart w:id="56" w:name="_Toc495700813"/>
+      <w:bookmarkStart w:id="55" w:name="_Toc495700813"/>
       <w:r>
         <w:rPr>
           <w:lang w:val="en-US"/>
         </w:rPr>
         <w:t>Demo single stepping / pause.</w:t>
       </w:r>
-      <w:bookmarkEnd w:id="56"/>
+      <w:bookmarkEnd w:id="55"/>
     </w:p>
     <w:p>
       <w:pPr>
@@ -12573,63 +12571,63 @@
       <w:r>
         <w:br w:type="page"/>
       </w:r>
-      <w:bookmarkStart w:id="57" w:name="_Ref405966802"/>
-      <w:bookmarkStart w:id="58" w:name="_Toc405971699"/>
-      <w:bookmarkStart w:id="59" w:name="_Toc495700814"/>
+      <w:bookmarkStart w:id="56" w:name="_Ref405966802"/>
+      <w:bookmarkStart w:id="57" w:name="_Toc405971699"/>
+      <w:bookmarkStart w:id="58" w:name="_Toc495700814"/>
       <w:r>
         <w:lastRenderedPageBreak/>
         <w:t>Helper Class Overview</w:t>
       </w:r>
+      <w:bookmarkEnd w:id="56"/>
       <w:bookmarkEnd w:id="57"/>
       <w:bookmarkEnd w:id="58"/>
+    </w:p>
+    <w:p/>
+    <w:p>
+      <w:pPr>
+        <w:pStyle w:val="AppendixH2"/>
+      </w:pPr>
+      <w:bookmarkStart w:id="59" w:name="_Toc405460922"/>
+      <w:bookmarkStart w:id="60" w:name="_Toc405971700"/>
+      <w:bookmarkStart w:id="61" w:name="_Toc495700815"/>
+      <w:r>
+        <w:t>FslBase</w:t>
+      </w:r>
       <w:bookmarkEnd w:id="59"/>
-    </w:p>
-    <w:p/>
-    <w:p>
-      <w:pPr>
-        <w:pStyle w:val="AppendixH2"/>
-      </w:pPr>
-      <w:bookmarkStart w:id="60" w:name="_Toc405460922"/>
-      <w:bookmarkStart w:id="61" w:name="_Toc405971700"/>
-      <w:bookmarkStart w:id="62" w:name="_Toc495700815"/>
-      <w:r>
-        <w:t>FslBase</w:t>
-      </w:r>
       <w:bookmarkEnd w:id="60"/>
       <w:bookmarkEnd w:id="61"/>
+    </w:p>
+    <w:p>
+      <w:pPr>
+        <w:rPr>
+          <w:lang w:val="en-US"/>
+        </w:rPr>
+      </w:pPr>
+      <w:r>
+        <w:rPr>
+          <w:lang w:val="en-US"/>
+        </w:rPr>
+        <w:t>Provides basic functionality missing from C++ standard libraries.</w:t>
+      </w:r>
+    </w:p>
+    <w:p>
+      <w:pPr>
+        <w:rPr>
+          <w:lang w:val="en-US"/>
+        </w:rPr>
+      </w:pPr>
+    </w:p>
+    <w:p>
+      <w:pPr>
+        <w:pStyle w:val="AppendixH3"/>
+      </w:pPr>
+      <w:bookmarkStart w:id="62" w:name="_Toc405460923"/>
+      <w:bookmarkStart w:id="63" w:name="_Toc405971701"/>
+      <w:r>
+        <w:t>Bits</w:t>
+      </w:r>
       <w:bookmarkEnd w:id="62"/>
-    </w:p>
-    <w:p>
-      <w:pPr>
-        <w:rPr>
-          <w:lang w:val="en-US"/>
-        </w:rPr>
-      </w:pPr>
-      <w:r>
-        <w:rPr>
-          <w:lang w:val="en-US"/>
-        </w:rPr>
-        <w:t>Provides basic functionality missing from C++ standard libraries.</w:t>
-      </w:r>
-    </w:p>
-    <w:p>
-      <w:pPr>
-        <w:rPr>
-          <w:lang w:val="en-US"/>
-        </w:rPr>
-      </w:pPr>
-    </w:p>
-    <w:p>
-      <w:pPr>
-        <w:pStyle w:val="AppendixH3"/>
-      </w:pPr>
-      <w:bookmarkStart w:id="63" w:name="_Toc405460923"/>
-      <w:bookmarkStart w:id="64" w:name="_Toc405971701"/>
-      <w:r>
-        <w:t>Bits</w:t>
-      </w:r>
       <w:bookmarkEnd w:id="63"/>
-      <w:bookmarkEnd w:id="64"/>
     </w:p>
     <w:tbl>
       <w:tblPr>
@@ -12713,13 +12711,13 @@
       <w:pPr>
         <w:pStyle w:val="AppendixH3"/>
       </w:pPr>
-      <w:bookmarkStart w:id="65" w:name="_Toc405460924"/>
-      <w:bookmarkStart w:id="66" w:name="_Toc405971702"/>
+      <w:bookmarkStart w:id="64" w:name="_Toc405460924"/>
+      <w:bookmarkStart w:id="65" w:name="_Toc405971702"/>
       <w:r>
         <w:t>IO</w:t>
       </w:r>
+      <w:bookmarkEnd w:id="64"/>
       <w:bookmarkEnd w:id="65"/>
-      <w:bookmarkEnd w:id="66"/>
     </w:p>
     <w:p>
       <w:r>
@@ -12973,16 +12971,16 @@
           <w:lang w:val="en-US"/>
         </w:rPr>
       </w:pPr>
-      <w:bookmarkStart w:id="67" w:name="_Toc405460925"/>
-      <w:bookmarkStart w:id="68" w:name="_Toc405971703"/>
+      <w:bookmarkStart w:id="66" w:name="_Toc405460925"/>
+      <w:bookmarkStart w:id="67" w:name="_Toc405971703"/>
       <w:r>
         <w:rPr>
           <w:lang w:val="en-US"/>
         </w:rPr>
         <w:t>Log</w:t>
       </w:r>
+      <w:bookmarkEnd w:id="66"/>
       <w:bookmarkEnd w:id="67"/>
-      <w:bookmarkEnd w:id="68"/>
     </w:p>
     <w:p>
       <w:pPr>
@@ -13225,14 +13223,14 @@
       <w:pPr>
         <w:pStyle w:val="AppendixH3"/>
       </w:pPr>
-      <w:bookmarkStart w:id="69" w:name="_Toc405460926"/>
-      <w:bookmarkStart w:id="70" w:name="_Toc405971704"/>
+      <w:bookmarkStart w:id="68" w:name="_Toc405460926"/>
+      <w:bookmarkStart w:id="69" w:name="_Toc405971704"/>
       <w:r>
         <w:lastRenderedPageBreak/>
         <w:t>Math</w:t>
       </w:r>
+      <w:bookmarkEnd w:id="68"/>
       <w:bookmarkEnd w:id="69"/>
-      <w:bookmarkEnd w:id="70"/>
     </w:p>
     <w:p>
       <w:pPr>
@@ -14210,14 +14208,14 @@
       <w:pPr>
         <w:pStyle w:val="AppendixH3"/>
       </w:pPr>
-      <w:bookmarkStart w:id="71" w:name="_Toc405460927"/>
-      <w:bookmarkStart w:id="72" w:name="_Toc405971705"/>
+      <w:bookmarkStart w:id="70" w:name="_Toc405460927"/>
+      <w:bookmarkStart w:id="71" w:name="_Toc405971705"/>
       <w:r>
         <w:lastRenderedPageBreak/>
         <w:t>String</w:t>
       </w:r>
+      <w:bookmarkEnd w:id="70"/>
       <w:bookmarkEnd w:id="71"/>
-      <w:bookmarkEnd w:id="72"/>
     </w:p>
     <w:p>
       <w:pPr>
@@ -14332,13 +14330,13 @@
       <w:pPr>
         <w:pStyle w:val="AppendixH3"/>
       </w:pPr>
-      <w:bookmarkStart w:id="73" w:name="_Toc405460928"/>
-      <w:bookmarkStart w:id="74" w:name="_Toc405971706"/>
+      <w:bookmarkStart w:id="72" w:name="_Toc405460928"/>
+      <w:bookmarkStart w:id="73" w:name="_Toc405971706"/>
       <w:r>
         <w:t>System</w:t>
       </w:r>
+      <w:bookmarkEnd w:id="72"/>
       <w:bookmarkEnd w:id="73"/>
-      <w:bookmarkEnd w:id="74"/>
     </w:p>
     <w:tbl>
       <w:tblPr>
@@ -14404,15 +14402,15 @@
       <w:pPr>
         <w:pStyle w:val="AppendixH2"/>
       </w:pPr>
-      <w:bookmarkStart w:id="75" w:name="_Toc405460929"/>
-      <w:bookmarkStart w:id="76" w:name="_Toc405971707"/>
-      <w:bookmarkStart w:id="77" w:name="_Toc495700816"/>
+      <w:bookmarkStart w:id="74" w:name="_Toc405460929"/>
+      <w:bookmarkStart w:id="75" w:name="_Toc405971707"/>
+      <w:bookmarkStart w:id="76" w:name="_Toc495700816"/>
       <w:r>
         <w:t>FslGraphics</w:t>
       </w:r>
+      <w:bookmarkEnd w:id="74"/>
       <w:bookmarkEnd w:id="75"/>
       <w:bookmarkEnd w:id="76"/>
-      <w:bookmarkEnd w:id="77"/>
     </w:p>
     <w:tbl>
       <w:tblPr>
@@ -15075,13 +15073,13 @@
       <w:pPr>
         <w:pStyle w:val="Heading3"/>
       </w:pPr>
-      <w:bookmarkStart w:id="78" w:name="_Toc405460930"/>
-      <w:bookmarkStart w:id="79" w:name="_Toc405971708"/>
+      <w:bookmarkStart w:id="77" w:name="_Toc405460930"/>
+      <w:bookmarkStart w:id="78" w:name="_Toc405971708"/>
       <w:r>
         <w:t>IO</w:t>
       </w:r>
+      <w:bookmarkEnd w:id="77"/>
       <w:bookmarkEnd w:id="78"/>
-      <w:bookmarkEnd w:id="79"/>
     </w:p>
     <w:tbl>
       <w:tblPr>
@@ -15667,7 +15665,7 @@
           <w:lang w:val="en-US"/>
         </w:rPr>
       </w:pPr>
-      <w:bookmarkStart w:id="80" w:name="_Toc405460931"/>
+      <w:bookmarkStart w:id="79" w:name="_Toc405460931"/>
       <w:r>
         <w:rPr>
           <w:lang w:val="en-US"/>
@@ -15682,7 +15680,7 @@
           <w:lang w:val="en-US"/>
         </w:rPr>
       </w:pPr>
-      <w:bookmarkStart w:id="81" w:name="_Toc405971709"/>
+      <w:bookmarkStart w:id="80" w:name="_Toc405971709"/>
       <w:r>
         <w:rPr>
           <w:lang w:val="en-US"/>
@@ -15690,8 +15688,8 @@
         <w:lastRenderedPageBreak/>
         <w:t>Vertices</w:t>
       </w:r>
+      <w:bookmarkEnd w:id="79"/>
       <w:bookmarkEnd w:id="80"/>
-      <w:bookmarkEnd w:id="81"/>
     </w:p>
     <w:p>
       <w:pPr>
@@ -16380,9 +16378,9 @@
       <w:r>
         <w:br w:type="page"/>
       </w:r>
-      <w:bookmarkStart w:id="82" w:name="_Toc405460932"/>
-      <w:bookmarkStart w:id="83" w:name="_Toc405971710"/>
-      <w:bookmarkStart w:id="84" w:name="_Toc495700817"/>
+      <w:bookmarkStart w:id="81" w:name="_Toc405460932"/>
+      <w:bookmarkStart w:id="82" w:name="_Toc405971710"/>
+      <w:bookmarkStart w:id="83" w:name="_Toc495700817"/>
       <w:r>
         <w:lastRenderedPageBreak/>
         <w:t>Fsl</w:t>
@@ -16393,9 +16391,9 @@
       <w:r>
         <w:t>GLES2</w:t>
       </w:r>
+      <w:bookmarkEnd w:id="81"/>
       <w:bookmarkEnd w:id="82"/>
       <w:bookmarkEnd w:id="83"/>
-      <w:bookmarkEnd w:id="84"/>
     </w:p>
     <w:p>
       <w:pPr>
@@ -17316,9 +17314,9 @@
       <w:pPr>
         <w:pStyle w:val="AppendixH2"/>
       </w:pPr>
-      <w:bookmarkStart w:id="85" w:name="_Toc405460933"/>
-      <w:bookmarkStart w:id="86" w:name="_Toc405971711"/>
-      <w:bookmarkStart w:id="87" w:name="_Toc495700818"/>
+      <w:bookmarkStart w:id="84" w:name="_Toc405460933"/>
+      <w:bookmarkStart w:id="85" w:name="_Toc405971711"/>
+      <w:bookmarkStart w:id="86" w:name="_Toc495700818"/>
       <w:r>
         <w:lastRenderedPageBreak/>
         <w:t>FslUtil.Open</w:t>
@@ -17326,9 +17324,9 @@
       <w:r>
         <w:t>GLES3</w:t>
       </w:r>
+      <w:bookmarkEnd w:id="84"/>
       <w:bookmarkEnd w:id="85"/>
       <w:bookmarkEnd w:id="86"/>
-      <w:bookmarkEnd w:id="87"/>
     </w:p>
     <w:p>
       <w:pPr>
@@ -17434,14 +17432,14 @@
       <w:pPr>
         <w:pStyle w:val="AppendixH2"/>
       </w:pPr>
-      <w:bookmarkStart w:id="88" w:name="_Toc495700819"/>
+      <w:bookmarkStart w:id="87" w:name="_Toc495700819"/>
       <w:r>
         <w:t>FslUtil.Open</w:t>
       </w:r>
       <w:r>
         <w:t>GLES3v1</w:t>
       </w:r>
-      <w:bookmarkEnd w:id="88"/>
+      <w:bookmarkEnd w:id="87"/>
     </w:p>
     <w:p>
       <w:pPr>
@@ -17566,7 +17564,7 @@
       <w:pPr>
         <w:pStyle w:val="AppendixH2"/>
       </w:pPr>
-      <w:bookmarkStart w:id="89" w:name="_Toc495700820"/>
+      <w:bookmarkStart w:id="88" w:name="_Toc495700820"/>
       <w:r>
         <w:t>Fsl</w:t>
       </w:r>
@@ -17576,7 +17574,7 @@
       <w:r>
         <w:t>VG</w:t>
       </w:r>
-      <w:bookmarkEnd w:id="89"/>
+      <w:bookmarkEnd w:id="88"/>
     </w:p>
     <w:p>
       <w:pPr>
@@ -17775,11 +17773,11 @@
       <w:pPr>
         <w:pStyle w:val="AppendixH2"/>
       </w:pPr>
-      <w:bookmarkStart w:id="90" w:name="_Toc495700821"/>
+      <w:bookmarkStart w:id="89" w:name="_Toc495700821"/>
       <w:r>
         <w:t>FslGraphics3D</w:t>
       </w:r>
-      <w:bookmarkEnd w:id="90"/>
+      <w:bookmarkEnd w:id="89"/>
     </w:p>
     <w:p>
       <w:pPr>
@@ -17967,11 +17965,11 @@
       <w:pPr>
         <w:pStyle w:val="AppendixH2"/>
       </w:pPr>
-      <w:bookmarkStart w:id="91" w:name="_Toc495700822"/>
+      <w:bookmarkStart w:id="90" w:name="_Toc495700822"/>
       <w:r>
         <w:t>FslAssimp</w:t>
       </w:r>
-      <w:bookmarkEnd w:id="91"/>
+      <w:bookmarkEnd w:id="90"/>
     </w:p>
     <w:p>
       <w:pPr>
@@ -18179,7 +18177,7 @@
       <w:pPr>
         <w:pStyle w:val="AppendixH2"/>
       </w:pPr>
-      <w:bookmarkStart w:id="92" w:name="_Toc495700823"/>
+      <w:bookmarkStart w:id="91" w:name="_Toc495700823"/>
       <w:r>
         <w:lastRenderedPageBreak/>
         <w:t>Fsl</w:t>
@@ -18190,7 +18188,7 @@
       <w:r>
         <w:t>SceneFormat</w:t>
       </w:r>
-      <w:bookmarkEnd w:id="92"/>
+      <w:bookmarkEnd w:id="91"/>
     </w:p>
     <w:p>
       <w:pPr>
@@ -18265,11 +18263,11 @@
       <w:pPr>
         <w:pStyle w:val="AppendixH2"/>
       </w:pPr>
-      <w:bookmarkStart w:id="93" w:name="_Toc495700824"/>
+      <w:bookmarkStart w:id="92" w:name="_Toc495700824"/>
       <w:r>
         <w:t>FslSimpleUI</w:t>
       </w:r>
-      <w:bookmarkEnd w:id="93"/>
+      <w:bookmarkEnd w:id="92"/>
     </w:p>
     <w:p>
       <w:pPr>
@@ -18588,13 +18586,30 @@
       <w:pPr>
         <w:pStyle w:val="Appendix"/>
       </w:pPr>
-      <w:bookmarkStart w:id="94" w:name="_Ref456958801"/>
-      <w:bookmarkStart w:id="95" w:name="_Toc495700825"/>
+      <w:bookmarkStart w:id="93" w:name="_Ref456958801"/>
+      <w:bookmarkStart w:id="94" w:name="_Toc495700825"/>
       <w:r>
         <w:lastRenderedPageBreak/>
         <w:t>FslBuild scripts</w:t>
       </w:r>
+      <w:bookmarkEnd w:id="93"/>
       <w:bookmarkEnd w:id="94"/>
+    </w:p>
+    <w:p>
+      <w:pPr>
+        <w:rPr>
+          <w:lang w:val="en-US"/>
+        </w:rPr>
+      </w:pPr>
+    </w:p>
+    <w:p>
+      <w:pPr>
+        <w:pStyle w:val="AppendixH2"/>
+      </w:pPr>
+      <w:bookmarkStart w:id="95" w:name="_Toc495700826"/>
+      <w:r>
+        <w:t>FslBuildGen.py</w:t>
+      </w:r>
       <w:bookmarkEnd w:id="95"/>
     </w:p>
     <w:p>
@@ -18603,71 +18618,54 @@
           <w:lang w:val="en-US"/>
         </w:rPr>
       </w:pPr>
+      <w:r>
+        <w:rPr>
+          <w:lang w:val="en-US"/>
+        </w:rPr>
+        <w:t>Is a cross-platform build-file generator. Whi</w:t>
+      </w:r>
+      <w:r>
+        <w:rPr>
+          <w:lang w:val="en-US"/>
+        </w:rPr>
+        <w:t xml:space="preserve">ch main purpose is to keep all </w:t>
+      </w:r>
+      <w:r>
+        <w:rPr>
+          <w:lang w:val="en-US"/>
+        </w:rPr>
+        <w:t xml:space="preserve">build files consistent, in sync and up to date. See </w:t>
+      </w:r>
+      <w:r>
+        <w:rPr>
+          <w:b/>
+          <w:lang w:val="en-US"/>
+        </w:rPr>
+        <w:t>FslBuildGen.docx</w:t>
+      </w:r>
+      <w:r>
+        <w:rPr>
+          <w:lang w:val="en-US"/>
+        </w:rPr>
+        <w:t xml:space="preserve"> for details.</w:t>
+      </w:r>
+    </w:p>
+    <w:p>
+      <w:pPr>
+        <w:rPr>
+          <w:lang w:val="en-US"/>
+        </w:rPr>
+      </w:pPr>
     </w:p>
     <w:p>
       <w:pPr>
         <w:pStyle w:val="AppendixH2"/>
       </w:pPr>
-      <w:bookmarkStart w:id="96" w:name="_Toc495700826"/>
-      <w:r>
-        <w:t>FslBuildGen.py</w:t>
+      <w:bookmarkStart w:id="96" w:name="_Toc495700827"/>
+      <w:r>
+        <w:t>FslBuild.py</w:t>
       </w:r>
       <w:bookmarkEnd w:id="96"/>
-    </w:p>
-    <w:p>
-      <w:pPr>
-        <w:rPr>
-          <w:lang w:val="en-US"/>
-        </w:rPr>
-      </w:pPr>
-      <w:r>
-        <w:rPr>
-          <w:lang w:val="en-US"/>
-        </w:rPr>
-        <w:t>Is a cross-platform build-file generator. Whi</w:t>
-      </w:r>
-      <w:r>
-        <w:rPr>
-          <w:lang w:val="en-US"/>
-        </w:rPr>
-        <w:t xml:space="preserve">ch main purpose is to keep all </w:t>
-      </w:r>
-      <w:r>
-        <w:rPr>
-          <w:lang w:val="en-US"/>
-        </w:rPr>
-        <w:t xml:space="preserve">build files consistent, in sync and up to date. See </w:t>
-      </w:r>
-      <w:r>
-        <w:rPr>
-          <w:b/>
-          <w:lang w:val="en-US"/>
-        </w:rPr>
-        <w:t>FslBuildGen.docx</w:t>
-      </w:r>
-      <w:r>
-        <w:rPr>
-          <w:lang w:val="en-US"/>
-        </w:rPr>
-        <w:t xml:space="preserve"> for details.</w:t>
-      </w:r>
-    </w:p>
-    <w:p>
-      <w:pPr>
-        <w:rPr>
-          <w:lang w:val="en-US"/>
-        </w:rPr>
-      </w:pPr>
-    </w:p>
-    <w:p>
-      <w:pPr>
-        <w:pStyle w:val="AppendixH2"/>
-      </w:pPr>
-      <w:bookmarkStart w:id="97" w:name="_Toc495700827"/>
-      <w:r>
-        <w:t>FslBuild.py</w:t>
-      </w:r>
-      <w:bookmarkEnd w:id="97"/>
     </w:p>
     <w:p>
       <w:pPr>
@@ -19033,11 +19031,11 @@
       <w:pPr>
         <w:pStyle w:val="AppendixH2"/>
       </w:pPr>
-      <w:bookmarkStart w:id="98" w:name="_Toc495700828"/>
+      <w:bookmarkStart w:id="97" w:name="_Toc495700828"/>
       <w:r>
         <w:t>Important notes</w:t>
       </w:r>
-      <w:bookmarkEnd w:id="98"/>
+      <w:bookmarkEnd w:id="97"/>
     </w:p>
     <w:p>
       <w:pPr>
@@ -19140,11 +19138,11 @@
       <w:pPr>
         <w:pStyle w:val="AppendixH2"/>
       </w:pPr>
-      <w:bookmarkStart w:id="99" w:name="_Toc495700829"/>
+      <w:bookmarkStart w:id="98" w:name="_Toc495700829"/>
       <w:r>
         <w:t>Build system per platform:</w:t>
       </w:r>
-      <w:bookmarkEnd w:id="99"/>
+      <w:bookmarkEnd w:id="98"/>
     </w:p>
     <w:tbl>
       <w:tblPr>
@@ -19341,9 +19339,9 @@
       <w:pPr>
         <w:pStyle w:val="Appendix"/>
       </w:pPr>
-      <w:bookmarkStart w:id="100" w:name="_Toc405465942"/>
-      <w:bookmarkStart w:id="101" w:name="_Toc405971712"/>
-      <w:bookmarkStart w:id="102" w:name="_Toc495700830"/>
+      <w:bookmarkStart w:id="99" w:name="_Toc405465942"/>
+      <w:bookmarkStart w:id="100" w:name="_Toc405971712"/>
+      <w:bookmarkStart w:id="101" w:name="_Toc495700830"/>
       <w:r>
         <w:lastRenderedPageBreak/>
         <w:t>Android SDK+NDK on windows</w:t>
@@ -19351,30 +19349,30 @@
       <w:r>
         <w:t xml:space="preserve"> build guide</w:t>
       </w:r>
+      <w:bookmarkEnd w:id="99"/>
       <w:bookmarkEnd w:id="100"/>
       <w:bookmarkEnd w:id="101"/>
+    </w:p>
+    <w:p>
+      <w:pPr>
+        <w:rPr>
+          <w:lang w:val="en-US"/>
+        </w:rPr>
+      </w:pPr>
+    </w:p>
+    <w:p>
+      <w:pPr>
+        <w:pStyle w:val="AppendixH2"/>
+      </w:pPr>
+      <w:bookmarkStart w:id="102" w:name="_Toc405465943"/>
+      <w:bookmarkStart w:id="103" w:name="_Toc405971713"/>
+      <w:bookmarkStart w:id="104" w:name="_Toc495700831"/>
+      <w:r>
+        <w:t>Prerequisites:</w:t>
+      </w:r>
       <w:bookmarkEnd w:id="102"/>
-    </w:p>
-    <w:p>
-      <w:pPr>
-        <w:rPr>
-          <w:lang w:val="en-US"/>
-        </w:rPr>
-      </w:pPr>
-    </w:p>
-    <w:p>
-      <w:pPr>
-        <w:pStyle w:val="AppendixH2"/>
-      </w:pPr>
-      <w:bookmarkStart w:id="103" w:name="_Toc405465943"/>
-      <w:bookmarkStart w:id="104" w:name="_Toc405971713"/>
-      <w:bookmarkStart w:id="105" w:name="_Toc495700831"/>
-      <w:r>
-        <w:t>Prerequisites:</w:t>
-      </w:r>
       <w:bookmarkEnd w:id="103"/>
       <w:bookmarkEnd w:id="104"/>
-      <w:bookmarkEnd w:id="105"/>
     </w:p>
     <w:p>
       <w:pPr>
@@ -19854,18 +19852,18 @@
       <w:pPr>
         <w:pStyle w:val="AppendixH2"/>
       </w:pPr>
-      <w:bookmarkStart w:id="106" w:name="_Toc405465944"/>
-      <w:bookmarkStart w:id="107" w:name="_Toc405971714"/>
-      <w:bookmarkStart w:id="108" w:name="_Toc495700832"/>
+      <w:bookmarkStart w:id="105" w:name="_Toc405465944"/>
+      <w:bookmarkStart w:id="106" w:name="_Toc405971714"/>
+      <w:bookmarkStart w:id="107" w:name="_Toc495700832"/>
       <w:r>
         <w:t>Environment</w:t>
       </w:r>
       <w:r>
         <w:t xml:space="preserve"> setup:</w:t>
       </w:r>
+      <w:bookmarkEnd w:id="105"/>
       <w:bookmarkEnd w:id="106"/>
       <w:bookmarkEnd w:id="107"/>
-      <w:bookmarkEnd w:id="108"/>
     </w:p>
     <w:p>
       <w:pPr>
@@ -19951,16 +19949,16 @@
       <w:pPr>
         <w:pStyle w:val="AppendixH2"/>
       </w:pPr>
-      <w:bookmarkStart w:id="109" w:name="_Toc405465945"/>
-      <w:bookmarkStart w:id="110" w:name="_Toc405971715"/>
-      <w:bookmarkStart w:id="111" w:name="_Toc495700833"/>
+      <w:bookmarkStart w:id="108" w:name="_Toc405465945"/>
+      <w:bookmarkStart w:id="109" w:name="_Toc405971715"/>
+      <w:bookmarkStart w:id="110" w:name="_Toc495700833"/>
       <w:r>
         <w:lastRenderedPageBreak/>
         <w:t>To Compile and run an existing sample application.</w:t>
       </w:r>
+      <w:bookmarkEnd w:id="108"/>
       <w:bookmarkEnd w:id="109"/>
       <w:bookmarkEnd w:id="110"/>
-      <w:bookmarkEnd w:id="111"/>
       <w:r>
         <w:t xml:space="preserve"> </w:t>
       </w:r>
@@ -20242,16 +20240,16 @@
       <w:pPr>
         <w:pStyle w:val="AppendixH2"/>
       </w:pPr>
-      <w:bookmarkStart w:id="112" w:name="_Toc405465946"/>
-      <w:bookmarkStart w:id="113" w:name="_Toc405971716"/>
-      <w:bookmarkStart w:id="114" w:name="_Toc495700834"/>
+      <w:bookmarkStart w:id="111" w:name="_Toc405465946"/>
+      <w:bookmarkStart w:id="112" w:name="_Toc405971716"/>
+      <w:bookmarkStart w:id="113" w:name="_Toc495700834"/>
       <w:r>
         <w:lastRenderedPageBreak/>
         <w:t>To create a new GLES2 demo project named 'CoolNewDemo'</w:t>
       </w:r>
+      <w:bookmarkEnd w:id="111"/>
       <w:bookmarkEnd w:id="112"/>
       <w:bookmarkEnd w:id="113"/>
-      <w:bookmarkEnd w:id="114"/>
     </w:p>
     <w:p>
       <w:pPr>
@@ -20666,11 +20664,11 @@
       <w:pPr>
         <w:pStyle w:val="AppendixH2"/>
       </w:pPr>
-      <w:bookmarkStart w:id="115" w:name="_Toc495700835"/>
+      <w:bookmarkStart w:id="114" w:name="_Toc495700835"/>
       <w:r>
         <w:t>Using android studio.</w:t>
       </w:r>
-      <w:bookmarkEnd w:id="115"/>
+      <w:bookmarkEnd w:id="114"/>
     </w:p>
     <w:p>
       <w:pPr>
@@ -20731,11 +20729,11 @@
       <w:pPr>
         <w:pStyle w:val="AppendixH2"/>
       </w:pPr>
-      <w:bookmarkStart w:id="116" w:name="_Toc495700836"/>
+      <w:bookmarkStart w:id="115" w:name="_Toc495700836"/>
       <w:r>
         <w:t>Linux notes:</w:t>
       </w:r>
-      <w:bookmarkEnd w:id="116"/>
+      <w:bookmarkEnd w:id="115"/>
     </w:p>
     <w:p>
       <w:pPr>
@@ -20887,14 +20885,14 @@
       <w:pPr>
         <w:pStyle w:val="AppendixH2"/>
       </w:pPr>
-      <w:bookmarkStart w:id="117" w:name="_Toc405971717"/>
-      <w:bookmarkStart w:id="118" w:name="_Toc495700837"/>
+      <w:bookmarkStart w:id="116" w:name="_Toc405971717"/>
+      <w:bookmarkStart w:id="117" w:name="_Toc495700837"/>
       <w:r>
         <w:lastRenderedPageBreak/>
         <w:t>Notes</w:t>
       </w:r>
+      <w:bookmarkEnd w:id="116"/>
       <w:bookmarkEnd w:id="117"/>
-      <w:bookmarkEnd w:id="118"/>
     </w:p>
     <w:p>
       <w:pPr>
@@ -20915,14 +20913,14 @@
           <w:lang w:val="en-US"/>
         </w:rPr>
       </w:pPr>
-      <w:bookmarkStart w:id="119" w:name="_Toc405971718"/>
+      <w:bookmarkStart w:id="118" w:name="_Toc405971718"/>
       <w:r>
         <w:rPr>
           <w:lang w:val="en-US"/>
         </w:rPr>
         <w:t>Content</w:t>
       </w:r>
-      <w:bookmarkEnd w:id="119"/>
+      <w:bookmarkEnd w:id="118"/>
     </w:p>
     <w:p>
       <w:pPr>
@@ -21053,60 +21051,60 @@
           <w:lang w:val="en-US"/>
         </w:rPr>
       </w:pPr>
-      <w:bookmarkStart w:id="120" w:name="_Toc405971719"/>
+      <w:bookmarkStart w:id="119" w:name="_Toc405971719"/>
       <w:r>
         <w:rPr>
           <w:lang w:val="en-US"/>
         </w:rPr>
         <w:t>Command line app building via Ant</w:t>
       </w:r>
+      <w:bookmarkEnd w:id="119"/>
+    </w:p>
+    <w:bookmarkStart w:id="120" w:name="_Toc405971720"/>
+    <w:p>
+      <w:pPr>
+        <w:rPr>
+          <w:lang w:val="en-US"/>
+        </w:rPr>
+      </w:pPr>
+      <w:r>
+        <w:rPr>
+          <w:lang w:val="en-US"/>
+        </w:rPr>
+        <w:fldChar w:fldCharType="begin"/>
+      </w:r>
+      <w:r>
+        <w:rPr>
+          <w:lang w:val="en-US"/>
+        </w:rPr>
+        <w:instrText xml:space="preserve"> HYPERLINK "</w:instrText>
+      </w:r>
+      <w:r>
+        <w:rPr>
+          <w:lang w:val="en-US"/>
+        </w:rPr>
+        <w:instrText>http://developer.android.com/tools/building/building-cmdline.html</w:instrText>
+      </w:r>
+      <w:r>
+        <w:rPr>
+          <w:lang w:val="en-US"/>
+        </w:rPr>
+        <w:instrText xml:space="preserve">" </w:instrText>
+      </w:r>
+      <w:r>
+        <w:rPr>
+          <w:lang w:val="en-US"/>
+        </w:rPr>
+        <w:fldChar w:fldCharType="separate"/>
+      </w:r>
+      <w:r>
+        <w:rPr>
+          <w:rStyle w:val="Hyperlink"/>
+          <w:lang w:val="en-US"/>
+        </w:rPr>
+        <w:t>http://developer.android.com/tools/building/building-cmdline.html</w:t>
+      </w:r>
       <w:bookmarkEnd w:id="120"/>
-    </w:p>
-    <w:bookmarkStart w:id="121" w:name="_Toc405971720"/>
-    <w:p>
-      <w:pPr>
-        <w:rPr>
-          <w:lang w:val="en-US"/>
-        </w:rPr>
-      </w:pPr>
-      <w:r>
-        <w:rPr>
-          <w:lang w:val="en-US"/>
-        </w:rPr>
-        <w:fldChar w:fldCharType="begin"/>
-      </w:r>
-      <w:r>
-        <w:rPr>
-          <w:lang w:val="en-US"/>
-        </w:rPr>
-        <w:instrText xml:space="preserve"> HYPERLINK "</w:instrText>
-      </w:r>
-      <w:r>
-        <w:rPr>
-          <w:lang w:val="en-US"/>
-        </w:rPr>
-        <w:instrText>http://developer.android.com/tools/building/building-cmdline.html</w:instrText>
-      </w:r>
-      <w:r>
-        <w:rPr>
-          <w:lang w:val="en-US"/>
-        </w:rPr>
-        <w:instrText xml:space="preserve">" </w:instrText>
-      </w:r>
-      <w:r>
-        <w:rPr>
-          <w:lang w:val="en-US"/>
-        </w:rPr>
-        <w:fldChar w:fldCharType="separate"/>
-      </w:r>
-      <w:r>
-        <w:rPr>
-          <w:rStyle w:val="Hyperlink"/>
-          <w:lang w:val="en-US"/>
-        </w:rPr>
-        <w:t>http://developer.android.com/tools/building/building-cmdline.html</w:t>
-      </w:r>
-      <w:bookmarkEnd w:id="121"/>
       <w:r>
         <w:rPr>
           <w:lang w:val="en-US"/>
@@ -21143,40 +21141,40 @@
       <w:pPr>
         <w:pStyle w:val="Appendix"/>
       </w:pPr>
-      <w:bookmarkStart w:id="122" w:name="_Toc405465927"/>
-      <w:bookmarkStart w:id="123" w:name="_Toc405971721"/>
-      <w:bookmarkStart w:id="124" w:name="_Toc495700838"/>
+      <w:bookmarkStart w:id="121" w:name="_Toc405465927"/>
+      <w:bookmarkStart w:id="122" w:name="_Toc405971721"/>
+      <w:bookmarkStart w:id="123" w:name="_Toc495700838"/>
       <w:r>
         <w:lastRenderedPageBreak/>
         <w:t>Ubuntu build guide</w:t>
       </w:r>
+      <w:bookmarkEnd w:id="121"/>
       <w:bookmarkEnd w:id="122"/>
       <w:bookmarkEnd w:id="123"/>
+      <w:r>
+        <w:t xml:space="preserve"> </w:t>
+      </w:r>
+    </w:p>
+    <w:p>
+      <w:pPr>
+        <w:rPr>
+          <w:lang w:val="en-US"/>
+        </w:rPr>
+      </w:pPr>
+    </w:p>
+    <w:p>
+      <w:pPr>
+        <w:pStyle w:val="AppendixH2"/>
+      </w:pPr>
+      <w:bookmarkStart w:id="124" w:name="_Toc405465928"/>
+      <w:bookmarkStart w:id="125" w:name="_Toc405971722"/>
+      <w:bookmarkStart w:id="126" w:name="_Toc495700839"/>
+      <w:r>
+        <w:t>Prerequisites:</w:t>
+      </w:r>
       <w:bookmarkEnd w:id="124"/>
-      <w:r>
-        <w:t xml:space="preserve"> </w:t>
-      </w:r>
-    </w:p>
-    <w:p>
-      <w:pPr>
-        <w:rPr>
-          <w:lang w:val="en-US"/>
-        </w:rPr>
-      </w:pPr>
-    </w:p>
-    <w:p>
-      <w:pPr>
-        <w:pStyle w:val="AppendixH2"/>
-      </w:pPr>
-      <w:bookmarkStart w:id="125" w:name="_Toc405465928"/>
-      <w:bookmarkStart w:id="126" w:name="_Toc405971722"/>
-      <w:bookmarkStart w:id="127" w:name="_Toc495700839"/>
-      <w:r>
-        <w:t>Prerequisites:</w:t>
-      </w:r>
       <w:bookmarkEnd w:id="125"/>
       <w:bookmarkEnd w:id="126"/>
-      <w:bookmarkEnd w:id="127"/>
     </w:p>
     <w:p>
       <w:pPr>
@@ -21636,18 +21634,18 @@
       <w:pPr>
         <w:pStyle w:val="AppendixH2"/>
       </w:pPr>
-      <w:bookmarkStart w:id="128" w:name="_Toc405465929"/>
-      <w:bookmarkStart w:id="129" w:name="_Toc405971723"/>
-      <w:bookmarkStart w:id="130" w:name="_Toc495700840"/>
+      <w:bookmarkStart w:id="127" w:name="_Toc405465929"/>
+      <w:bookmarkStart w:id="128" w:name="_Toc405971723"/>
+      <w:bookmarkStart w:id="129" w:name="_Toc495700840"/>
       <w:r>
         <w:t>Environment setup</w:t>
       </w:r>
       <w:r>
         <w:t>:</w:t>
       </w:r>
+      <w:bookmarkEnd w:id="127"/>
       <w:bookmarkEnd w:id="128"/>
       <w:bookmarkEnd w:id="129"/>
-      <w:bookmarkEnd w:id="130"/>
     </w:p>
     <w:p>
       <w:pPr>
@@ -21743,15 +21741,15 @@
       <w:pPr>
         <w:pStyle w:val="AppendixH2"/>
       </w:pPr>
-      <w:bookmarkStart w:id="131" w:name="_Toc405465930"/>
-      <w:bookmarkStart w:id="132" w:name="_Toc405971724"/>
-      <w:bookmarkStart w:id="133" w:name="_Toc495700841"/>
+      <w:bookmarkStart w:id="130" w:name="_Toc405465930"/>
+      <w:bookmarkStart w:id="131" w:name="_Toc405971724"/>
+      <w:bookmarkStart w:id="132" w:name="_Toc495700841"/>
       <w:r>
         <w:t>To Compile all samples</w:t>
       </w:r>
+      <w:bookmarkEnd w:id="130"/>
       <w:bookmarkEnd w:id="131"/>
       <w:bookmarkEnd w:id="132"/>
-      <w:bookmarkEnd w:id="133"/>
     </w:p>
     <w:p>
       <w:pPr>
@@ -21861,15 +21859,15 @@
       <w:pPr>
         <w:pStyle w:val="AppendixH2"/>
       </w:pPr>
-      <w:bookmarkStart w:id="134" w:name="_Toc405465931"/>
-      <w:bookmarkStart w:id="135" w:name="_Toc405971725"/>
-      <w:bookmarkStart w:id="136" w:name="_Toc495700842"/>
+      <w:bookmarkStart w:id="133" w:name="_Toc405465931"/>
+      <w:bookmarkStart w:id="134" w:name="_Toc405971725"/>
+      <w:bookmarkStart w:id="135" w:name="_Toc495700842"/>
       <w:r>
         <w:t>To Compile and run an existing sample application.</w:t>
       </w:r>
+      <w:bookmarkEnd w:id="133"/>
       <w:bookmarkEnd w:id="134"/>
       <w:bookmarkEnd w:id="135"/>
-      <w:bookmarkEnd w:id="136"/>
       <w:r>
         <w:t xml:space="preserve"> </w:t>
       </w:r>
@@ -22035,16 +22033,16 @@
       <w:pPr>
         <w:pStyle w:val="AppendixH2"/>
       </w:pPr>
-      <w:bookmarkStart w:id="137" w:name="_Toc405465932"/>
-      <w:bookmarkStart w:id="138" w:name="_Toc405971726"/>
-      <w:bookmarkStart w:id="139" w:name="_Toc495700843"/>
+      <w:bookmarkStart w:id="136" w:name="_Toc405465932"/>
+      <w:bookmarkStart w:id="137" w:name="_Toc405971726"/>
+      <w:bookmarkStart w:id="138" w:name="_Toc495700843"/>
       <w:r>
         <w:lastRenderedPageBreak/>
         <w:t>To create a new GLES2 demo project named 'CoolNewDemo'</w:t>
       </w:r>
+      <w:bookmarkEnd w:id="136"/>
       <w:bookmarkEnd w:id="137"/>
       <w:bookmarkEnd w:id="138"/>
-      <w:bookmarkEnd w:id="139"/>
     </w:p>
     <w:p>
       <w:pPr>
@@ -22437,39 +22435,39 @@
       <w:pPr>
         <w:pStyle w:val="AppendixH2"/>
       </w:pPr>
-      <w:bookmarkStart w:id="140" w:name="_Toc405465933"/>
-      <w:bookmarkStart w:id="141" w:name="_Toc405971727"/>
-      <w:bookmarkStart w:id="142" w:name="_Toc495700844"/>
+      <w:bookmarkStart w:id="139" w:name="_Toc405465933"/>
+      <w:bookmarkStart w:id="140" w:name="_Toc405971727"/>
+      <w:bookmarkStart w:id="141" w:name="_Toc495700844"/>
       <w:r>
         <w:lastRenderedPageBreak/>
         <w:t>NOTES:</w:t>
       </w:r>
+      <w:bookmarkEnd w:id="139"/>
       <w:bookmarkEnd w:id="140"/>
       <w:bookmarkEnd w:id="141"/>
+    </w:p>
+    <w:p>
+      <w:pPr>
+        <w:rPr>
+          <w:lang w:val="en-US"/>
+        </w:rPr>
+      </w:pPr>
+    </w:p>
+    <w:p>
+      <w:pPr>
+        <w:pStyle w:val="AppendixH3"/>
+        <w:rPr>
+          <w:lang w:val="en-US"/>
+        </w:rPr>
+      </w:pPr>
+      <w:bookmarkStart w:id="142" w:name="_Toc405971728"/>
+      <w:r>
+        <w:rPr>
+          <w:lang w:val="en-US"/>
+        </w:rPr>
+        <w:t>Content</w:t>
+      </w:r>
       <w:bookmarkEnd w:id="142"/>
-    </w:p>
-    <w:p>
-      <w:pPr>
-        <w:rPr>
-          <w:lang w:val="en-US"/>
-        </w:rPr>
-      </w:pPr>
-    </w:p>
-    <w:p>
-      <w:pPr>
-        <w:pStyle w:val="AppendixH3"/>
-        <w:rPr>
-          <w:lang w:val="en-US"/>
-        </w:rPr>
-      </w:pPr>
-      <w:bookmarkStart w:id="143" w:name="_Toc405971728"/>
-      <w:r>
-        <w:rPr>
-          <w:lang w:val="en-US"/>
-        </w:rPr>
-        <w:t>Content</w:t>
-      </w:r>
-      <w:bookmarkEnd w:id="143"/>
     </w:p>
     <w:p>
       <w:pPr>
@@ -22526,7 +22524,7 @@
           <w:lang w:val="en-US"/>
         </w:rPr>
       </w:pPr>
-      <w:bookmarkStart w:id="144" w:name="_Toc405465934"/>
+      <w:bookmarkStart w:id="143" w:name="_Toc405465934"/>
     </w:p>
     <w:p>
       <w:pPr>
@@ -22535,15 +22533,15 @@
           <w:lang w:val="en-US"/>
         </w:rPr>
       </w:pPr>
-      <w:bookmarkStart w:id="145" w:name="_Toc405971729"/>
+      <w:bookmarkStart w:id="144" w:name="_Toc405971729"/>
       <w:r>
         <w:rPr>
           <w:lang w:val="en-US"/>
         </w:rPr>
         <w:t>Manual environment setup:</w:t>
       </w:r>
+      <w:bookmarkEnd w:id="143"/>
       <w:bookmarkEnd w:id="144"/>
-      <w:bookmarkEnd w:id="145"/>
     </w:p>
     <w:p>
       <w:pPr>
@@ -22655,16 +22653,16 @@
           <w:lang w:val="en-US"/>
         </w:rPr>
       </w:pPr>
-      <w:bookmarkStart w:id="146" w:name="_Toc405465935"/>
-      <w:bookmarkStart w:id="147" w:name="_Toc405971730"/>
+      <w:bookmarkStart w:id="145" w:name="_Toc405465935"/>
+      <w:bookmarkStart w:id="146" w:name="_Toc405971730"/>
       <w:r>
         <w:rPr>
           <w:lang w:val="en-US"/>
         </w:rPr>
         <w:t>Override platform auto-detection</w:t>
       </w:r>
+      <w:bookmarkEnd w:id="145"/>
       <w:bookmarkEnd w:id="146"/>
-      <w:bookmarkEnd w:id="147"/>
     </w:p>
     <w:p>
       <w:pPr>
@@ -22733,14 +22731,14 @@
           <w:lang w:val="en-US"/>
         </w:rPr>
       </w:pPr>
-      <w:bookmarkStart w:id="148" w:name="_Toc405971731"/>
+      <w:bookmarkStart w:id="147" w:name="_Toc405971731"/>
       <w:r>
         <w:rPr>
           <w:lang w:val="en-US"/>
         </w:rPr>
         <w:t>Executable location</w:t>
       </w:r>
-      <w:bookmarkEnd w:id="148"/>
+      <w:bookmarkEnd w:id="147"/>
     </w:p>
     <w:p>
       <w:pPr>
@@ -22765,30 +22763,30 @@
       <w:pPr>
         <w:pStyle w:val="Appendix"/>
       </w:pPr>
-      <w:bookmarkStart w:id="149" w:name="_Toc405465897"/>
-      <w:bookmarkStart w:id="150" w:name="_Toc405971732"/>
-      <w:bookmarkStart w:id="151" w:name="_Toc495700845"/>
+      <w:bookmarkStart w:id="148" w:name="_Toc405465897"/>
+      <w:bookmarkStart w:id="149" w:name="_Toc405971732"/>
+      <w:bookmarkStart w:id="150" w:name="_Toc495700845"/>
       <w:r>
         <w:lastRenderedPageBreak/>
         <w:t>Windows build guide</w:t>
       </w:r>
+      <w:bookmarkEnd w:id="148"/>
       <w:bookmarkEnd w:id="149"/>
       <w:bookmarkEnd w:id="150"/>
+    </w:p>
+    <w:p>
+      <w:pPr>
+        <w:pStyle w:val="AppendixH2"/>
+      </w:pPr>
+      <w:bookmarkStart w:id="151" w:name="_Toc405465898"/>
+      <w:bookmarkStart w:id="152" w:name="_Toc405971733"/>
+      <w:bookmarkStart w:id="153" w:name="_Toc495700846"/>
+      <w:r>
+        <w:t>Prerequisites:</w:t>
+      </w:r>
       <w:bookmarkEnd w:id="151"/>
-    </w:p>
-    <w:p>
-      <w:pPr>
-        <w:pStyle w:val="AppendixH2"/>
-      </w:pPr>
-      <w:bookmarkStart w:id="152" w:name="_Toc405465898"/>
-      <w:bookmarkStart w:id="153" w:name="_Toc405971733"/>
-      <w:bookmarkStart w:id="154" w:name="_Toc495700846"/>
-      <w:r>
-        <w:t>Prerequisites:</w:t>
-      </w:r>
       <w:bookmarkEnd w:id="152"/>
       <w:bookmarkEnd w:id="153"/>
-      <w:bookmarkEnd w:id="154"/>
     </w:p>
     <w:p>
       <w:pPr>
@@ -23119,18 +23117,18 @@
       <w:pPr>
         <w:pStyle w:val="AppendixH2"/>
       </w:pPr>
-      <w:bookmarkStart w:id="155" w:name="_Toc405465899"/>
-      <w:bookmarkStart w:id="156" w:name="_Toc405971734"/>
-      <w:bookmarkStart w:id="157" w:name="_Toc495700847"/>
+      <w:bookmarkStart w:id="154" w:name="_Toc405465899"/>
+      <w:bookmarkStart w:id="155" w:name="_Toc405971734"/>
+      <w:bookmarkStart w:id="156" w:name="_Toc495700847"/>
       <w:r>
         <w:t>Environment setup</w:t>
       </w:r>
       <w:r>
         <w:t>:</w:t>
       </w:r>
+      <w:bookmarkEnd w:id="154"/>
       <w:bookmarkEnd w:id="155"/>
       <w:bookmarkEnd w:id="156"/>
-      <w:bookmarkEnd w:id="157"/>
     </w:p>
     <w:p>
       <w:pPr>
@@ -23185,15 +23183,15 @@
       <w:pPr>
         <w:pStyle w:val="AppendixH2"/>
       </w:pPr>
-      <w:bookmarkStart w:id="158" w:name="_Toc405465900"/>
-      <w:bookmarkStart w:id="159" w:name="_Toc405971735"/>
-      <w:bookmarkStart w:id="160" w:name="_Toc495700848"/>
+      <w:bookmarkStart w:id="157" w:name="_Toc405465900"/>
+      <w:bookmarkStart w:id="158" w:name="_Toc405971735"/>
+      <w:bookmarkStart w:id="159" w:name="_Toc495700848"/>
       <w:r>
         <w:t>Compiling and running an existing sample application</w:t>
       </w:r>
+      <w:bookmarkEnd w:id="157"/>
       <w:bookmarkEnd w:id="158"/>
       <w:bookmarkEnd w:id="159"/>
-      <w:bookmarkEnd w:id="160"/>
     </w:p>
     <w:p>
       <w:pPr>
@@ -23603,16 +23601,16 @@
       <w:pPr>
         <w:pStyle w:val="AppendixH2"/>
       </w:pPr>
-      <w:bookmarkStart w:id="161" w:name="_Toc405465901"/>
-      <w:bookmarkStart w:id="162" w:name="_Toc405971736"/>
-      <w:bookmarkStart w:id="163" w:name="_Toc495700849"/>
+      <w:bookmarkStart w:id="160" w:name="_Toc405465901"/>
+      <w:bookmarkStart w:id="161" w:name="_Toc405971736"/>
+      <w:bookmarkStart w:id="162" w:name="_Toc495700849"/>
       <w:r>
         <w:lastRenderedPageBreak/>
         <w:t>To create a new GLES2 demo project named 'CoolNewDemo'</w:t>
       </w:r>
+      <w:bookmarkEnd w:id="160"/>
       <w:bookmarkEnd w:id="161"/>
       <w:bookmarkEnd w:id="162"/>
-      <w:bookmarkEnd w:id="163"/>
     </w:p>
     <w:p>
       <w:pPr>
@@ -23927,15 +23925,38 @@
       <w:pPr>
         <w:pStyle w:val="AppendixH2"/>
       </w:pPr>
-      <w:bookmarkStart w:id="164" w:name="_Toc405465902"/>
-      <w:bookmarkStart w:id="165" w:name="_Toc405971737"/>
-      <w:bookmarkStart w:id="166" w:name="_Toc495700850"/>
+      <w:bookmarkStart w:id="163" w:name="_Toc405465902"/>
+      <w:bookmarkStart w:id="164" w:name="_Toc405971737"/>
+      <w:bookmarkStart w:id="165" w:name="_Toc495700850"/>
       <w:r>
         <w:lastRenderedPageBreak/>
         <w:t>Notes</w:t>
       </w:r>
+      <w:bookmarkEnd w:id="163"/>
       <w:bookmarkEnd w:id="164"/>
       <w:bookmarkEnd w:id="165"/>
+    </w:p>
+    <w:p>
+      <w:pPr>
+        <w:rPr>
+          <w:lang w:val="en-US"/>
+        </w:rPr>
+      </w:pPr>
+    </w:p>
+    <w:p>
+      <w:pPr>
+        <w:pStyle w:val="AppendixH3"/>
+        <w:rPr>
+          <w:lang w:val="en-US"/>
+        </w:rPr>
+      </w:pPr>
+      <w:bookmarkStart w:id="166" w:name="_Toc405971738"/>
+      <w:r>
+        <w:rPr>
+          <w:lang w:val="en-US"/>
+        </w:rPr>
+        <w:t>Content</w:t>
+      </w:r>
       <w:bookmarkEnd w:id="166"/>
     </w:p>
     <w:p>
@@ -23944,6 +23965,73 @@
           <w:lang w:val="en-US"/>
         </w:rPr>
       </w:pPr>
+      <w:r>
+        <w:rPr>
+          <w:lang w:val="en-US"/>
+        </w:rPr>
+        <w:t xml:space="preserve">As long as you utilize one of the methods above to load the resources, you </w:t>
+      </w:r>
+      <w:r>
+        <w:rPr>
+          <w:lang w:val="en-US"/>
+        </w:rPr>
+        <w:t xml:space="preserve">don’t </w:t>
+      </w:r>
+      <w:r>
+        <w:rPr>
+          <w:lang w:val="en-US"/>
+        </w:rPr>
+        <w:t xml:space="preserve">really need to know the following. </w:t>
+      </w:r>
+      <w:r>
+        <w:rPr>
+          <w:lang w:val="en-US"/>
+        </w:rPr>
+        <w:t>However,</w:t>
+      </w:r>
+      <w:r>
+        <w:rPr>
+          <w:lang w:val="en-US"/>
+        </w:rPr>
+        <w:t xml:space="preserve"> if you experience problems it might be useful for you to know.</w:t>
+      </w:r>
+    </w:p>
+    <w:p>
+      <w:pPr>
+        <w:rPr>
+          <w:lang w:val="en-US"/>
+        </w:rPr>
+      </w:pPr>
+      <w:r>
+        <w:rPr>
+          <w:lang w:val="en-US"/>
+        </w:rPr>
+        <w:t>The windows build expects the content folder to be located at "&lt;current working directory&gt;/content".</w:t>
+      </w:r>
+      <w:r>
+        <w:rPr>
+          <w:lang w:val="en-US"/>
+        </w:rPr>
+        <w:t xml:space="preserve"> </w:t>
+      </w:r>
+      <w:r>
+        <w:rPr>
+          <w:lang w:val="en-US"/>
+        </w:rPr>
+        <w:t>When you launch the sample via the visual studio project the current working directory will be equal to the sample root directory where the content folder</w:t>
+      </w:r>
+      <w:r>
+        <w:rPr>
+          <w:lang w:val="en-US"/>
+        </w:rPr>
+        <w:t xml:space="preserve"> </w:t>
+      </w:r>
+      <w:r>
+        <w:rPr>
+          <w:lang w:val="en-US"/>
+        </w:rPr>
+        <w:t>is located, so there should be no problem loading the resources.</w:t>
+      </w:r>
     </w:p>
     <w:p>
       <w:pPr>
@@ -23952,192 +24040,168 @@
           <w:lang w:val="en-US"/>
         </w:rPr>
       </w:pPr>
-      <w:bookmarkStart w:id="167" w:name="_Toc405971738"/>
+      <w:bookmarkStart w:id="167" w:name="_Toc405465903"/>
+      <w:bookmarkStart w:id="168" w:name="_Toc405971739"/>
+      <w:r>
+        <w:rPr>
+          <w:lang w:val="en-US"/>
+        </w:rPr>
+        <w:t>Switching between emulators</w:t>
+      </w:r>
+      <w:bookmarkEnd w:id="167"/>
+      <w:bookmarkEnd w:id="168"/>
+    </w:p>
+    <w:p>
+      <w:pPr>
+        <w:rPr>
+          <w:lang w:val="en-US"/>
+        </w:rPr>
+      </w:pPr>
+      <w:r>
+        <w:rPr>
+          <w:lang w:val="en-US"/>
+        </w:rPr>
+        <w:t xml:space="preserve">The visual studio projects have been configured so that emulator builds can co-exist without interfering with each other. </w:t>
+      </w:r>
+      <w:r>
+        <w:rPr>
+          <w:lang w:val="en-US"/>
+        </w:rPr>
+        <w:t>Furthermore,</w:t>
+      </w:r>
+      <w:r>
+        <w:rPr>
+          <w:lang w:val="en-US"/>
+        </w:rPr>
+        <w:t xml:space="preserve"> the only the emulator dependent parts will be rebuild when changing emulator.</w:t>
+      </w:r>
+    </w:p>
+    <w:p>
+      <w:pPr>
+        <w:rPr>
+          <w:lang w:val="en-US"/>
+        </w:rPr>
+      </w:pPr>
+      <w:r>
+        <w:rPr>
+          <w:lang w:val="en-US"/>
+        </w:rPr>
+        <w:t>So all in all it ought to be very fast to switch between emulators.</w:t>
+      </w:r>
+    </w:p>
+    <w:p>
+      <w:pPr>
+        <w:rPr>
+          <w:lang w:val="en-US"/>
+        </w:rPr>
+      </w:pPr>
+    </w:p>
+    <w:p>
+      <w:pPr>
+        <w:pStyle w:val="AppendixH3"/>
+        <w:rPr>
+          <w:lang w:val="en-US"/>
+        </w:rPr>
+      </w:pPr>
+      <w:bookmarkStart w:id="169" w:name="_Toc405971740"/>
+      <w:r>
+        <w:rPr>
+          <w:lang w:val="en-US"/>
+        </w:rPr>
+        <w:t>Executable location</w:t>
+      </w:r>
+      <w:bookmarkEnd w:id="169"/>
+    </w:p>
+    <w:p>
+      <w:pPr>
+        <w:rPr>
+          <w:lang w:val="en-US"/>
+        </w:rPr>
+      </w:pPr>
+      <w:r>
+        <w:rPr>
+          <w:lang w:val="en-US"/>
+        </w:rPr>
+        <w:t xml:space="preserve">The executable location is based upon the build type release/debug and which emulator you are using and </w:t>
+      </w:r>
+    </w:p>
+    <w:p>
+      <w:pPr>
+        <w:rPr>
+          <w:lang w:val="en-US"/>
+        </w:rPr>
+      </w:pPr>
+      <w:r>
+        <w:rPr>
+          <w:lang w:val="en-US"/>
+        </w:rPr>
+        <w:t>So the executable for a demo called S06_Texturing build as debug and using the arm emulator will be located under</w:t>
+      </w:r>
+    </w:p>
+    <w:p>
+      <w:pPr>
+        <w:ind w:firstLine="357"/>
+        <w:rPr>
+          <w:lang w:val="en-US"/>
+        </w:rPr>
+      </w:pPr>
+      <w:r>
+        <w:rPr>
+          <w:lang w:val="en-US"/>
+        </w:rPr>
+        <w:t>bin\S06_Texturing\Debug_ARM\</w:t>
+      </w:r>
+    </w:p>
+    <w:p>
+      <w:pPr>
+        <w:rPr>
+          <w:lang w:val="en-US"/>
+        </w:rPr>
+      </w:pPr>
+      <w:r>
+        <w:rPr>
+          <w:lang w:val="en-US"/>
+        </w:rPr>
+        <w:t>The content folder is located at</w:t>
+      </w:r>
+    </w:p>
+    <w:p>
+      <w:pPr>
+        <w:ind w:firstLine="357"/>
+        <w:rPr>
+          <w:lang w:val="en-US"/>
+        </w:rPr>
+      </w:pPr>
       <w:r>
         <w:rPr>
           <w:lang w:val="en-US"/>
         </w:rPr>
         <w:t>Content</w:t>
       </w:r>
-      <w:bookmarkEnd w:id="167"/>
-    </w:p>
-    <w:p>
-      <w:pPr>
-        <w:rPr>
-          <w:lang w:val="en-US"/>
-        </w:rPr>
-      </w:pPr>
-      <w:r>
-        <w:rPr>
-          <w:lang w:val="en-US"/>
-        </w:rPr>
-        <w:t xml:space="preserve">As long as you utilize one of the methods above to load the resources, you </w:t>
-      </w:r>
-      <w:r>
-        <w:rPr>
-          <w:lang w:val="en-US"/>
-        </w:rPr>
-        <w:t xml:space="preserve">don’t </w:t>
-      </w:r>
-      <w:r>
-        <w:rPr>
-          <w:lang w:val="en-US"/>
-        </w:rPr>
-        <w:t xml:space="preserve">really need to know the following. </w:t>
-      </w:r>
-      <w:r>
-        <w:rPr>
-          <w:lang w:val="en-US"/>
-        </w:rPr>
-        <w:t>However,</w:t>
-      </w:r>
-      <w:r>
-        <w:rPr>
-          <w:lang w:val="en-US"/>
-        </w:rPr>
-        <w:t xml:space="preserve"> if you experience problems it might be useful for you to know.</w:t>
-      </w:r>
-    </w:p>
-    <w:p>
-      <w:pPr>
-        <w:rPr>
-          <w:lang w:val="en-US"/>
-        </w:rPr>
-      </w:pPr>
-      <w:r>
-        <w:rPr>
-          <w:lang w:val="en-US"/>
-        </w:rPr>
-        <w:t>The windows build expects the content folder to be located at "&lt;current working directory&gt;/content".</w:t>
-      </w:r>
-      <w:r>
-        <w:rPr>
-          <w:lang w:val="en-US"/>
-        </w:rPr>
-        <w:t xml:space="preserve"> </w:t>
-      </w:r>
-      <w:r>
-        <w:rPr>
-          <w:lang w:val="en-US"/>
-        </w:rPr>
-        <w:t>When you launch the sample via the visual studio project the current working directory will be equal to the sample root directory where the content folder</w:t>
-      </w:r>
-      <w:r>
-        <w:rPr>
-          <w:lang w:val="en-US"/>
-        </w:rPr>
-        <w:t xml:space="preserve"> </w:t>
-      </w:r>
-      <w:r>
-        <w:rPr>
-          <w:lang w:val="en-US"/>
-        </w:rPr>
-        <w:t>is located, so there should be no problem loading the resources.</w:t>
-      </w:r>
-    </w:p>
-    <w:p>
-      <w:pPr>
-        <w:pStyle w:val="AppendixH3"/>
-        <w:rPr>
-          <w:lang w:val="en-US"/>
-        </w:rPr>
-      </w:pPr>
-      <w:bookmarkStart w:id="168" w:name="_Toc405465903"/>
-      <w:bookmarkStart w:id="169" w:name="_Toc405971739"/>
-      <w:r>
-        <w:rPr>
-          <w:lang w:val="en-US"/>
-        </w:rPr>
-        <w:t>Switching between emulators</w:t>
-      </w:r>
-      <w:bookmarkEnd w:id="168"/>
-      <w:bookmarkEnd w:id="169"/>
-    </w:p>
-    <w:p>
-      <w:pPr>
-        <w:rPr>
-          <w:lang w:val="en-US"/>
-        </w:rPr>
-      </w:pPr>
-      <w:r>
-        <w:rPr>
-          <w:lang w:val="en-US"/>
-        </w:rPr>
-        <w:t xml:space="preserve">The visual studio projects have been configured so that emulator builds can co-exist without interfering with each other. </w:t>
-      </w:r>
-      <w:r>
-        <w:rPr>
-          <w:lang w:val="en-US"/>
-        </w:rPr>
-        <w:t>Furthermore,</w:t>
-      </w:r>
-      <w:r>
-        <w:rPr>
-          <w:lang w:val="en-US"/>
-        </w:rPr>
-        <w:t xml:space="preserve"> the only the emulator dependent parts will be rebuild when changing emulator.</w:t>
-      </w:r>
-    </w:p>
-    <w:p>
-      <w:pPr>
-        <w:rPr>
-          <w:lang w:val="en-US"/>
-        </w:rPr>
-      </w:pPr>
-      <w:r>
-        <w:rPr>
-          <w:lang w:val="en-US"/>
-        </w:rPr>
-        <w:t>So all in all it ought to be very fast to switch between emulators.</w:t>
-      </w:r>
-    </w:p>
-    <w:p>
-      <w:pPr>
-        <w:rPr>
-          <w:lang w:val="en-US"/>
-        </w:rPr>
-      </w:pPr>
-    </w:p>
-    <w:p>
-      <w:pPr>
-        <w:pStyle w:val="AppendixH3"/>
-        <w:rPr>
-          <w:lang w:val="en-US"/>
-        </w:rPr>
-      </w:pPr>
-      <w:bookmarkStart w:id="170" w:name="_Toc405971740"/>
-      <w:r>
-        <w:rPr>
-          <w:lang w:val="en-US"/>
-        </w:rPr>
-        <w:t>Executable location</w:t>
-      </w:r>
-      <w:bookmarkEnd w:id="170"/>
-    </w:p>
-    <w:p>
-      <w:pPr>
-        <w:rPr>
-          <w:lang w:val="en-US"/>
-        </w:rPr>
-      </w:pPr>
-      <w:r>
-        <w:rPr>
-          <w:lang w:val="en-US"/>
-        </w:rPr>
-        <w:t xml:space="preserve">The executable location is based upon the build type release/debug and which emulator you are using and </w:t>
-      </w:r>
-    </w:p>
-    <w:p>
-      <w:pPr>
-        <w:rPr>
-          <w:lang w:val="en-US"/>
-        </w:rPr>
-      </w:pPr>
-      <w:r>
-        <w:rPr>
-          <w:lang w:val="en-US"/>
-        </w:rPr>
-        <w:t>So the executable for a demo called S06_Texturing build as debug and using the arm emulator will be located under</w:t>
+    </w:p>
+    <w:p>
+      <w:pPr>
+        <w:rPr>
+          <w:lang w:val="en-US"/>
+        </w:rPr>
+      </w:pPr>
+      <w:r>
+        <w:rPr>
+          <w:lang w:val="en-US"/>
+        </w:rPr>
+        <w:t xml:space="preserve">If you want to move them then make sure that both the </w:t>
+      </w:r>
+      <w:r>
+        <w:rPr>
+          <w:lang w:val="en-US"/>
+        </w:rPr>
+        <w:t>S06_Texturing.exe</w:t>
+      </w:r>
+      <w:r>
+        <w:rPr>
+          <w:lang w:val="en-US"/>
+        </w:rPr>
+        <w:t xml:space="preserve"> and Content folder is moved to the same location like this:</w:t>
       </w:r>
     </w:p>
     <w:p>
@@ -24151,20 +24215,7 @@
         <w:rPr>
           <w:lang w:val="en-US"/>
         </w:rPr>
-        <w:t>bin\S06_Texturing\Debug_ARM\</w:t>
-      </w:r>
-    </w:p>
-    <w:p>
-      <w:pPr>
-        <w:rPr>
-          <w:lang w:val="en-US"/>
-        </w:rPr>
-      </w:pPr>
-      <w:r>
-        <w:rPr>
-          <w:lang w:val="en-US"/>
-        </w:rPr>
-        <w:t>The content folder is located at</w:t>
+        <w:t>S06_Texturing.exe</w:t>
       </w:r>
     </w:p>
     <w:p>
@@ -24191,59 +24242,6 @@
         <w:rPr>
           <w:lang w:val="en-US"/>
         </w:rPr>
-        <w:t xml:space="preserve">If you want to move them then make sure that both the </w:t>
-      </w:r>
-      <w:r>
-        <w:rPr>
-          <w:lang w:val="en-US"/>
-        </w:rPr>
-        <w:t>S06_Texturing.exe</w:t>
-      </w:r>
-      <w:r>
-        <w:rPr>
-          <w:lang w:val="en-US"/>
-        </w:rPr>
-        <w:t xml:space="preserve"> and Content folder is moved to the same location like this:</w:t>
-      </w:r>
-    </w:p>
-    <w:p>
-      <w:pPr>
-        <w:ind w:firstLine="357"/>
-        <w:rPr>
-          <w:lang w:val="en-US"/>
-        </w:rPr>
-      </w:pPr>
-      <w:r>
-        <w:rPr>
-          <w:lang w:val="en-US"/>
-        </w:rPr>
-        <w:t>S06_Texturing.exe</w:t>
-      </w:r>
-    </w:p>
-    <w:p>
-      <w:pPr>
-        <w:ind w:firstLine="357"/>
-        <w:rPr>
-          <w:lang w:val="en-US"/>
-        </w:rPr>
-      </w:pPr>
-      <w:r>
-        <w:rPr>
-          <w:lang w:val="en-US"/>
-        </w:rPr>
-        <w:t>Content</w:t>
-      </w:r>
-    </w:p>
-    <w:p>
-      <w:pPr>
-        <w:rPr>
-          <w:lang w:val="en-US"/>
-        </w:rPr>
-      </w:pPr>
-      <w:r>
-        <w:rPr>
-          <w:lang w:val="en-US"/>
-        </w:rPr>
         <w:br w:type="page"/>
       </w:r>
     </w:p>
@@ -24251,16 +24249,16 @@
       <w:pPr>
         <w:pStyle w:val="Appendix"/>
       </w:pPr>
-      <w:bookmarkStart w:id="171" w:name="_Toc405465722"/>
-      <w:bookmarkStart w:id="172" w:name="_Toc405971741"/>
-      <w:bookmarkStart w:id="173" w:name="_Toc495700851"/>
+      <w:bookmarkStart w:id="170" w:name="_Toc405465722"/>
+      <w:bookmarkStart w:id="171" w:name="_Toc405971741"/>
+      <w:bookmarkStart w:id="172" w:name="_Toc495700851"/>
       <w:r>
         <w:lastRenderedPageBreak/>
         <w:t>Yocto build guide</w:t>
       </w:r>
+      <w:bookmarkEnd w:id="170"/>
       <w:bookmarkEnd w:id="171"/>
       <w:bookmarkEnd w:id="172"/>
-      <w:bookmarkEnd w:id="173"/>
     </w:p>
     <w:p>
       <w:pPr>
@@ -24278,15 +24276,15 @@
       <w:pPr>
         <w:pStyle w:val="AppendixH2"/>
       </w:pPr>
-      <w:bookmarkStart w:id="174" w:name="_Toc405465723"/>
-      <w:bookmarkStart w:id="175" w:name="_Toc405971742"/>
-      <w:bookmarkStart w:id="176" w:name="_Toc495700852"/>
+      <w:bookmarkStart w:id="173" w:name="_Toc405465723"/>
+      <w:bookmarkStart w:id="174" w:name="_Toc405971742"/>
+      <w:bookmarkStart w:id="175" w:name="_Toc495700852"/>
       <w:r>
         <w:t>Prerequisites:</w:t>
       </w:r>
+      <w:bookmarkEnd w:id="173"/>
       <w:bookmarkEnd w:id="174"/>
       <w:bookmarkEnd w:id="175"/>
-      <w:bookmarkEnd w:id="176"/>
     </w:p>
     <w:p>
       <w:pPr>
@@ -25643,15 +25641,15 @@
       <w:pPr>
         <w:pStyle w:val="AppendixH2"/>
       </w:pPr>
-      <w:bookmarkStart w:id="177" w:name="_Toc405465724"/>
-      <w:bookmarkStart w:id="178" w:name="_Toc405971743"/>
-      <w:bookmarkStart w:id="179" w:name="_Toc495700853"/>
+      <w:bookmarkStart w:id="176" w:name="_Toc405465724"/>
+      <w:bookmarkStart w:id="177" w:name="_Toc405971743"/>
+      <w:bookmarkStart w:id="178" w:name="_Toc495700853"/>
       <w:r>
         <w:t>Yocto environment setup:</w:t>
       </w:r>
+      <w:bookmarkEnd w:id="176"/>
       <w:bookmarkEnd w:id="177"/>
       <w:bookmarkEnd w:id="178"/>
-      <w:bookmarkEnd w:id="179"/>
     </w:p>
     <w:p>
       <w:pPr>
@@ -25797,18 +25795,18 @@
       <w:pPr>
         <w:pStyle w:val="AppendixH2"/>
       </w:pPr>
-      <w:bookmarkStart w:id="180" w:name="_Toc405465725"/>
-      <w:bookmarkStart w:id="181" w:name="_Toc405971744"/>
-      <w:bookmarkStart w:id="182" w:name="_Toc495700854"/>
+      <w:bookmarkStart w:id="179" w:name="_Toc405465725"/>
+      <w:bookmarkStart w:id="180" w:name="_Toc405971744"/>
+      <w:bookmarkStart w:id="181" w:name="_Toc495700854"/>
       <w:r>
         <w:t>Demo framework environment setup</w:t>
       </w:r>
       <w:r>
         <w:t>:</w:t>
       </w:r>
+      <w:bookmarkEnd w:id="179"/>
       <w:bookmarkEnd w:id="180"/>
       <w:bookmarkEnd w:id="181"/>
-      <w:bookmarkEnd w:id="182"/>
     </w:p>
     <w:p>
       <w:pPr>
@@ -25905,15 +25903,15 @@
       <w:r>
         <w:t xml:space="preserve"> </w:t>
       </w:r>
-      <w:bookmarkStart w:id="183" w:name="_Toc405465726"/>
-      <w:bookmarkStart w:id="184" w:name="_Toc405971745"/>
-      <w:bookmarkStart w:id="185" w:name="_Toc495700855"/>
+      <w:bookmarkStart w:id="182" w:name="_Toc405465726"/>
+      <w:bookmarkStart w:id="183" w:name="_Toc405971745"/>
+      <w:bookmarkStart w:id="184" w:name="_Toc495700855"/>
       <w:r>
         <w:t>To Compile all samples</w:t>
       </w:r>
+      <w:bookmarkEnd w:id="182"/>
       <w:bookmarkEnd w:id="183"/>
       <w:bookmarkEnd w:id="184"/>
-      <w:bookmarkEnd w:id="185"/>
     </w:p>
     <w:p>
       <w:pPr>
@@ -26064,15 +26062,15 @@
       <w:pPr>
         <w:pStyle w:val="AppendixH2"/>
       </w:pPr>
-      <w:bookmarkStart w:id="186" w:name="_Toc405465727"/>
-      <w:bookmarkStart w:id="187" w:name="_Toc405971746"/>
-      <w:bookmarkStart w:id="188" w:name="_Toc495700856"/>
+      <w:bookmarkStart w:id="185" w:name="_Toc405465727"/>
+      <w:bookmarkStart w:id="186" w:name="_Toc405971746"/>
+      <w:bookmarkStart w:id="187" w:name="_Toc495700856"/>
       <w:r>
         <w:t>To Compile and run an existing sample application.</w:t>
       </w:r>
+      <w:bookmarkEnd w:id="185"/>
       <w:bookmarkEnd w:id="186"/>
       <w:bookmarkEnd w:id="187"/>
-      <w:bookmarkEnd w:id="188"/>
       <w:r>
         <w:t xml:space="preserve"> </w:t>
       </w:r>
@@ -26273,16 +26271,16 @@
       <w:pPr>
         <w:pStyle w:val="AppendixH2"/>
       </w:pPr>
-      <w:bookmarkStart w:id="189" w:name="_Toc405465728"/>
-      <w:bookmarkStart w:id="190" w:name="_Toc405971747"/>
-      <w:bookmarkStart w:id="191" w:name="_Toc495700857"/>
+      <w:bookmarkStart w:id="188" w:name="_Toc405465728"/>
+      <w:bookmarkStart w:id="189" w:name="_Toc405971747"/>
+      <w:bookmarkStart w:id="190" w:name="_Toc495700857"/>
       <w:r>
         <w:lastRenderedPageBreak/>
         <w:t>To create a new GLES2 demo project named 'CoolNewDemo'</w:t>
       </w:r>
+      <w:bookmarkEnd w:id="188"/>
       <w:bookmarkEnd w:id="189"/>
       <w:bookmarkEnd w:id="190"/>
-      <w:bookmarkEnd w:id="191"/>
     </w:p>
     <w:p>
       <w:pPr>
@@ -26794,15 +26792,44 @@
       <w:pPr>
         <w:pStyle w:val="AppendixH2"/>
       </w:pPr>
-      <w:bookmarkStart w:id="192" w:name="_Toc405465729"/>
-      <w:bookmarkStart w:id="193" w:name="_Toc405971748"/>
-      <w:bookmarkStart w:id="194" w:name="_Toc495700858"/>
+      <w:bookmarkStart w:id="191" w:name="_Toc405465729"/>
+      <w:bookmarkStart w:id="192" w:name="_Toc405971748"/>
+      <w:bookmarkStart w:id="193" w:name="_Toc495700858"/>
       <w:r>
         <w:lastRenderedPageBreak/>
         <w:t>NOTES:</w:t>
       </w:r>
+      <w:bookmarkEnd w:id="191"/>
       <w:bookmarkEnd w:id="192"/>
       <w:bookmarkEnd w:id="193"/>
+    </w:p>
+    <w:p>
+      <w:pPr>
+        <w:rPr>
+          <w:lang w:val="en-US"/>
+        </w:rPr>
+      </w:pPr>
+      <w:r>
+        <w:rPr>
+          <w:lang w:val="en-US"/>
+        </w:rPr>
+        <w:t xml:space="preserve">  </w:t>
+      </w:r>
+    </w:p>
+    <w:p>
+      <w:pPr>
+        <w:pStyle w:val="AppendixH3"/>
+        <w:rPr>
+          <w:lang w:val="en-US"/>
+        </w:rPr>
+      </w:pPr>
+      <w:bookmarkStart w:id="194" w:name="_Toc405971749"/>
+      <w:r>
+        <w:rPr>
+          <w:lang w:val="en-US"/>
+        </w:rPr>
+        <w:t>Content</w:t>
+      </w:r>
       <w:bookmarkEnd w:id="194"/>
     </w:p>
     <w:p>
@@ -26815,8 +26842,76 @@
         <w:rPr>
           <w:lang w:val="en-US"/>
         </w:rPr>
-        <w:t xml:space="preserve">  </w:t>
-      </w:r>
+        <w:t xml:space="preserve">As long as you utilize one of the methods above to load the resources, you </w:t>
+      </w:r>
+      <w:r>
+        <w:rPr>
+          <w:lang w:val="en-US"/>
+        </w:rPr>
+        <w:t xml:space="preserve">don’t </w:t>
+      </w:r>
+      <w:r>
+        <w:rPr>
+          <w:lang w:val="en-US"/>
+        </w:rPr>
+        <w:t xml:space="preserve">really need to know the following. </w:t>
+      </w:r>
+      <w:r>
+        <w:rPr>
+          <w:lang w:val="en-US"/>
+        </w:rPr>
+        <w:t>However,</w:t>
+      </w:r>
+      <w:r>
+        <w:rPr>
+          <w:lang w:val="en-US"/>
+        </w:rPr>
+        <w:t xml:space="preserve"> if you experience problems it might be useful for you to know.</w:t>
+      </w:r>
+    </w:p>
+    <w:p>
+      <w:pPr>
+        <w:rPr>
+          <w:lang w:val="en-US"/>
+        </w:rPr>
+      </w:pPr>
+      <w:r>
+        <w:rPr>
+          <w:lang w:val="en-US"/>
+        </w:rPr>
+        <w:t xml:space="preserve">The </w:t>
+      </w:r>
+      <w:r>
+        <w:rPr>
+          <w:lang w:val="en-US"/>
+        </w:rPr>
+        <w:t>Y</w:t>
+      </w:r>
+      <w:r>
+        <w:rPr>
+          <w:lang w:val="en-US"/>
+        </w:rPr>
+        <w:t>octo build expects the content folder to be located at</w:t>
+      </w:r>
+      <w:r>
+        <w:rPr>
+          <w:lang w:val="en-US"/>
+        </w:rPr>
+        <w:t xml:space="preserve"> </w:t>
+      </w:r>
+      <w:r>
+        <w:rPr>
+          <w:lang w:val="en-US"/>
+        </w:rPr>
+        <w:t>"&lt;executable directory&gt;/content".</w:t>
+      </w:r>
+    </w:p>
+    <w:p>
+      <w:pPr>
+        <w:rPr>
+          <w:lang w:val="en-US"/>
+        </w:rPr>
+      </w:pPr>
     </w:p>
     <w:p>
       <w:pPr>
@@ -26825,113 +26920,16 @@
           <w:lang w:val="en-US"/>
         </w:rPr>
       </w:pPr>
-      <w:bookmarkStart w:id="195" w:name="_Toc405971749"/>
-      <w:r>
-        <w:rPr>
-          <w:lang w:val="en-US"/>
-        </w:rPr>
-        <w:t>Content</w:t>
+      <w:bookmarkStart w:id="195" w:name="_Toc405465730"/>
+      <w:bookmarkStart w:id="196" w:name="_Toc405971750"/>
+      <w:r>
+        <w:rPr>
+          <w:lang w:val="en-US"/>
+        </w:rPr>
+        <w:t>Manual environment setup:</w:t>
       </w:r>
       <w:bookmarkEnd w:id="195"/>
-    </w:p>
-    <w:p>
-      <w:pPr>
-        <w:rPr>
-          <w:lang w:val="en-US"/>
-        </w:rPr>
-      </w:pPr>
-      <w:r>
-        <w:rPr>
-          <w:lang w:val="en-US"/>
-        </w:rPr>
-        <w:t xml:space="preserve">As long as you utilize one of the methods above to load the resources, you </w:t>
-      </w:r>
-      <w:r>
-        <w:rPr>
-          <w:lang w:val="en-US"/>
-        </w:rPr>
-        <w:t xml:space="preserve">don’t </w:t>
-      </w:r>
-      <w:r>
-        <w:rPr>
-          <w:lang w:val="en-US"/>
-        </w:rPr>
-        <w:t xml:space="preserve">really need to know the following. </w:t>
-      </w:r>
-      <w:r>
-        <w:rPr>
-          <w:lang w:val="en-US"/>
-        </w:rPr>
-        <w:t>However,</w:t>
-      </w:r>
-      <w:r>
-        <w:rPr>
-          <w:lang w:val="en-US"/>
-        </w:rPr>
-        <w:t xml:space="preserve"> if you experience problems it might be useful for you to know.</w:t>
-      </w:r>
-    </w:p>
-    <w:p>
-      <w:pPr>
-        <w:rPr>
-          <w:lang w:val="en-US"/>
-        </w:rPr>
-      </w:pPr>
-      <w:r>
-        <w:rPr>
-          <w:lang w:val="en-US"/>
-        </w:rPr>
-        <w:t xml:space="preserve">The </w:t>
-      </w:r>
-      <w:r>
-        <w:rPr>
-          <w:lang w:val="en-US"/>
-        </w:rPr>
-        <w:t>Y</w:t>
-      </w:r>
-      <w:r>
-        <w:rPr>
-          <w:lang w:val="en-US"/>
-        </w:rPr>
-        <w:t>octo build expects the content folder to be located at</w:t>
-      </w:r>
-      <w:r>
-        <w:rPr>
-          <w:lang w:val="en-US"/>
-        </w:rPr>
-        <w:t xml:space="preserve"> </w:t>
-      </w:r>
-      <w:r>
-        <w:rPr>
-          <w:lang w:val="en-US"/>
-        </w:rPr>
-        <w:t>"&lt;executable directory&gt;/content".</w:t>
-      </w:r>
-    </w:p>
-    <w:p>
-      <w:pPr>
-        <w:rPr>
-          <w:lang w:val="en-US"/>
-        </w:rPr>
-      </w:pPr>
-    </w:p>
-    <w:p>
-      <w:pPr>
-        <w:pStyle w:val="AppendixH3"/>
-        <w:rPr>
-          <w:lang w:val="en-US"/>
-        </w:rPr>
-      </w:pPr>
-      <w:bookmarkStart w:id="196" w:name="_Toc405465730"/>
-      <w:bookmarkStart w:id="197" w:name="_Toc405971750"/>
-      <w:r>
-        <w:rPr>
-          <w:lang w:val="en-US"/>
-        </w:rPr>
-        <w:t>Manual environment setup:</w:t>
-      </w:r>
       <w:bookmarkEnd w:id="196"/>
-      <w:bookmarkEnd w:id="197"/>
     </w:p>
     <w:p>
       <w:pPr>
@@ -27085,16 +27083,16 @@
           <w:lang w:val="en-US"/>
         </w:rPr>
       </w:pPr>
-      <w:bookmarkStart w:id="198" w:name="_Toc405465731"/>
-      <w:bookmarkStart w:id="199" w:name="_Toc405971751"/>
+      <w:bookmarkStart w:id="197" w:name="_Toc405465731"/>
+      <w:bookmarkStart w:id="198" w:name="_Toc405971751"/>
       <w:r>
         <w:rPr>
           <w:lang w:val="en-US"/>
         </w:rPr>
         <w:t>Override platform auto-detection</w:t>
       </w:r>
+      <w:bookmarkEnd w:id="197"/>
       <w:bookmarkEnd w:id="198"/>
-      <w:bookmarkEnd w:id="199"/>
     </w:p>
     <w:p>
       <w:pPr>
@@ -27169,7 +27167,7 @@
           <w:lang w:val="en-US"/>
         </w:rPr>
       </w:pPr>
-      <w:bookmarkStart w:id="200" w:name="_Toc405465732"/>
+      <w:bookmarkStart w:id="199" w:name="_Toc405465732"/>
     </w:p>
     <w:p>
       <w:pPr>
@@ -27178,70 +27176,70 @@
           <w:lang w:val="en-US"/>
         </w:rPr>
       </w:pPr>
-      <w:bookmarkStart w:id="201" w:name="_Toc405971752"/>
+      <w:bookmarkStart w:id="200" w:name="_Toc405971752"/>
       <w:r>
         <w:rPr>
           <w:lang w:val="en-US"/>
         </w:rPr>
         <w:t>Building for multiple backends</w:t>
       </w:r>
+      <w:bookmarkEnd w:id="199"/>
       <w:bookmarkEnd w:id="200"/>
+    </w:p>
+    <w:p>
+      <w:pPr>
+        <w:rPr>
+          <w:lang w:val="en-US"/>
+        </w:rPr>
+      </w:pPr>
+      <w:r>
+        <w:rPr>
+          <w:lang w:val="en-US"/>
+        </w:rPr>
+        <w:t>The makefiles have been configured so that the builds for all backends can co-exist without interfering with each other. Furthermore the only the backend dependent parts will be rebuild when changing backend.</w:t>
+      </w:r>
+    </w:p>
+    <w:p>
+      <w:pPr>
+        <w:rPr>
+          <w:lang w:val="en-US"/>
+        </w:rPr>
+      </w:pPr>
+      <w:r>
+        <w:rPr>
+          <w:lang w:val="en-US"/>
+        </w:rPr>
+        <w:t>So all in all it ought to be very fast to switch between backends.</w:t>
+      </w:r>
+    </w:p>
+    <w:p>
+      <w:pPr>
+        <w:rPr>
+          <w:lang w:val="en-US"/>
+        </w:rPr>
+      </w:pPr>
+      <w:r>
+        <w:rPr>
+          <w:lang w:val="en-US"/>
+        </w:rPr>
+        <w:t>The demo app executables will be post fixed with the backend its build for to ensure no conflicts occurs.</w:t>
+      </w:r>
+    </w:p>
+    <w:p>
+      <w:pPr>
+        <w:pStyle w:val="AppendixH3"/>
+        <w:rPr>
+          <w:lang w:val="en-US"/>
+        </w:rPr>
+      </w:pPr>
+      <w:bookmarkStart w:id="201" w:name="_Toc405971753"/>
+      <w:r>
+        <w:rPr>
+          <w:lang w:val="en-US"/>
+        </w:rPr>
+        <w:t>Executable location</w:t>
+      </w:r>
       <w:bookmarkEnd w:id="201"/>
-    </w:p>
-    <w:p>
-      <w:pPr>
-        <w:rPr>
-          <w:lang w:val="en-US"/>
-        </w:rPr>
-      </w:pPr>
-      <w:r>
-        <w:rPr>
-          <w:lang w:val="en-US"/>
-        </w:rPr>
-        <w:t>The makefiles have been configured so that the builds for all backends can co-exist without interfering with each other. Furthermore the only the backend dependent parts will be rebuild when changing backend.</w:t>
-      </w:r>
-    </w:p>
-    <w:p>
-      <w:pPr>
-        <w:rPr>
-          <w:lang w:val="en-US"/>
-        </w:rPr>
-      </w:pPr>
-      <w:r>
-        <w:rPr>
-          <w:lang w:val="en-US"/>
-        </w:rPr>
-        <w:t>So all in all it ought to be very fast to switch between backends.</w:t>
-      </w:r>
-    </w:p>
-    <w:p>
-      <w:pPr>
-        <w:rPr>
-          <w:lang w:val="en-US"/>
-        </w:rPr>
-      </w:pPr>
-      <w:r>
-        <w:rPr>
-          <w:lang w:val="en-US"/>
-        </w:rPr>
-        <w:t>The demo app executables will be post fixed with the backend its build for to ensure no conflicts occurs.</w:t>
-      </w:r>
-    </w:p>
-    <w:p>
-      <w:pPr>
-        <w:pStyle w:val="AppendixH3"/>
-        <w:rPr>
-          <w:lang w:val="en-US"/>
-        </w:rPr>
-      </w:pPr>
-      <w:bookmarkStart w:id="202" w:name="_Toc405971753"/>
-      <w:r>
-        <w:rPr>
-          <w:lang w:val="en-US"/>
-        </w:rPr>
-        <w:t>Executable location</w:t>
-      </w:r>
-      <w:bookmarkEnd w:id="202"/>
     </w:p>
     <w:p>
       <w:pPr>
@@ -27388,14 +27386,14 @@
       <w:pPr>
         <w:pStyle w:val="Appendix"/>
       </w:pPr>
-      <w:bookmarkStart w:id="203" w:name="_Toc405971754"/>
-      <w:bookmarkStart w:id="204" w:name="_Toc495700859"/>
+      <w:bookmarkStart w:id="202" w:name="_Toc405971754"/>
+      <w:bookmarkStart w:id="203" w:name="_Toc495700859"/>
       <w:r>
         <w:lastRenderedPageBreak/>
         <w:t>FslContentSync.py notes</w:t>
       </w:r>
+      <w:bookmarkEnd w:id="202"/>
       <w:bookmarkEnd w:id="203"/>
-      <w:bookmarkEnd w:id="204"/>
     </w:p>
     <w:p>
       <w:pPr>
@@ -27553,14 +27551,14 @@
       <w:pPr>
         <w:pStyle w:val="Appendix"/>
       </w:pPr>
-      <w:bookmarkStart w:id="205" w:name="_Toc405971757"/>
-      <w:bookmarkStart w:id="206" w:name="_Toc495700860"/>
+      <w:bookmarkStart w:id="204" w:name="_Toc405971757"/>
+      <w:bookmarkStart w:id="205" w:name="_Toc495700860"/>
       <w:r>
         <w:lastRenderedPageBreak/>
         <w:t>Known limitations</w:t>
       </w:r>
+      <w:bookmarkEnd w:id="204"/>
       <w:bookmarkEnd w:id="205"/>
-      <w:bookmarkEnd w:id="206"/>
     </w:p>
     <w:p>
       <w:pPr>
@@ -27575,13 +27573,13 @@
       <w:pPr>
         <w:pStyle w:val="AppendixH2"/>
       </w:pPr>
-      <w:bookmarkStart w:id="207" w:name="_Toc405971758"/>
-      <w:bookmarkStart w:id="208" w:name="_Toc495700861"/>
+      <w:bookmarkStart w:id="206" w:name="_Toc405971758"/>
+      <w:bookmarkStart w:id="207" w:name="_Toc495700861"/>
       <w:r>
         <w:t>General</w:t>
       </w:r>
+      <w:bookmarkEnd w:id="206"/>
       <w:bookmarkEnd w:id="207"/>
-      <w:bookmarkEnd w:id="208"/>
     </w:p>
     <w:p>
       <w:pPr>
@@ -27635,13 +27633,13 @@
       <w:pPr>
         <w:pStyle w:val="AppendixH2"/>
       </w:pPr>
-      <w:bookmarkStart w:id="209" w:name="_Toc405971759"/>
-      <w:bookmarkStart w:id="210" w:name="_Toc495700862"/>
+      <w:bookmarkStart w:id="208" w:name="_Toc405971759"/>
+      <w:bookmarkStart w:id="209" w:name="_Toc495700862"/>
       <w:r>
         <w:t>Android</w:t>
       </w:r>
+      <w:bookmarkEnd w:id="208"/>
       <w:bookmarkEnd w:id="209"/>
-      <w:bookmarkEnd w:id="210"/>
     </w:p>
     <w:p>
       <w:pPr>
@@ -27683,11 +27681,11 @@
       <w:pPr>
         <w:pStyle w:val="AppendixH2"/>
       </w:pPr>
-      <w:bookmarkStart w:id="211" w:name="_Toc495700863"/>
+      <w:bookmarkStart w:id="210" w:name="_Toc495700863"/>
       <w:r>
         <w:t>Ubuntu</w:t>
       </w:r>
-      <w:bookmarkEnd w:id="211"/>
+      <w:bookmarkEnd w:id="210"/>
     </w:p>
     <w:p>
       <w:pPr>
@@ -27785,11 +27783,11 @@
       <w:pPr>
         <w:pStyle w:val="AppendixH2"/>
       </w:pPr>
-      <w:bookmarkStart w:id="212" w:name="_Toc495700864"/>
+      <w:bookmarkStart w:id="211" w:name="_Toc495700864"/>
       <w:r>
         <w:t>Windows</w:t>
       </w:r>
-      <w:bookmarkEnd w:id="212"/>
+      <w:bookmarkEnd w:id="211"/>
     </w:p>
     <w:p>
       <w:pPr>
@@ -27864,7 +27862,7 @@
       <w:pPr>
         <w:pStyle w:val="Appendix"/>
       </w:pPr>
-      <w:bookmarkStart w:id="213" w:name="_Toc495700865"/>
+      <w:bookmarkStart w:id="212" w:name="_Toc495700865"/>
       <w:r>
         <w:lastRenderedPageBreak/>
         <w:t xml:space="preserve">Upgrading </w:t>
@@ -27872,47 +27870,47 @@
       <w:r>
         <w:t>samples from earlier SDKs</w:t>
       </w:r>
+      <w:bookmarkEnd w:id="212"/>
+    </w:p>
+    <w:p/>
+    <w:p>
+      <w:pPr>
+        <w:rPr>
+          <w:lang w:val="en-US"/>
+        </w:rPr>
+      </w:pPr>
+      <w:r>
+        <w:rPr>
+          <w:lang w:val="en-US"/>
+        </w:rPr>
+        <w:t xml:space="preserve">To convert a sample to the newest sdk </w:t>
+      </w:r>
+      <w:r>
+        <w:rPr>
+          <w:lang w:val="en-US"/>
+        </w:rPr>
+        <w:t>start at the SDK version you are using and upgrade the app one step at a time. So a 2.0 app needs to be updated to 2.1 before it can be updated to 2.2.</w:t>
+      </w:r>
+    </w:p>
+    <w:p>
+      <w:pPr>
+        <w:rPr>
+          <w:lang w:val="en-US"/>
+        </w:rPr>
+      </w:pPr>
+    </w:p>
+    <w:p>
+      <w:pPr>
+        <w:pStyle w:val="AppendixH2"/>
+      </w:pPr>
+      <w:bookmarkStart w:id="213" w:name="_Toc495700866"/>
+      <w:r>
+        <w:t>F</w:t>
+      </w:r>
+      <w:r>
+        <w:t>rom 2.0 to 2.1</w:t>
+      </w:r>
       <w:bookmarkEnd w:id="213"/>
-    </w:p>
-    <w:p/>
-    <w:p>
-      <w:pPr>
-        <w:rPr>
-          <w:lang w:val="en-US"/>
-        </w:rPr>
-      </w:pPr>
-      <w:r>
-        <w:rPr>
-          <w:lang w:val="en-US"/>
-        </w:rPr>
-        <w:t xml:space="preserve">To convert a sample to the newest sdk </w:t>
-      </w:r>
-      <w:r>
-        <w:rPr>
-          <w:lang w:val="en-US"/>
-        </w:rPr>
-        <w:t>start at the SDK version you are using and upgrade the app one step at a time. So a 2.0 app needs to be updated to 2.1 before it can be updated to 2.2.</w:t>
-      </w:r>
-    </w:p>
-    <w:p>
-      <w:pPr>
-        <w:rPr>
-          <w:lang w:val="en-US"/>
-        </w:rPr>
-      </w:pPr>
-    </w:p>
-    <w:p>
-      <w:pPr>
-        <w:pStyle w:val="AppendixH2"/>
-      </w:pPr>
-      <w:bookmarkStart w:id="214" w:name="_Toc495700866"/>
-      <w:r>
-        <w:t>F</w:t>
-      </w:r>
-      <w:r>
-        <w:t>rom 2.0 to 2.1</w:t>
-      </w:r>
-      <w:bookmarkEnd w:id="214"/>
     </w:p>
     <w:p>
       <w:pPr>
@@ -28142,13 +28140,50 @@
       <w:pPr>
         <w:pStyle w:val="AppendixH2"/>
       </w:pPr>
-      <w:bookmarkStart w:id="215" w:name="_Toc495700867"/>
+      <w:bookmarkStart w:id="214" w:name="_Toc495700867"/>
       <w:r>
         <w:t>F</w:t>
       </w:r>
       <w:r>
         <w:t>rom 2.1 to 2.2</w:t>
       </w:r>
+      <w:bookmarkEnd w:id="214"/>
+    </w:p>
+    <w:p/>
+    <w:p>
+      <w:pPr>
+        <w:rPr>
+          <w:lang w:val="en-US"/>
+        </w:rPr>
+      </w:pPr>
+      <w:r>
+        <w:rPr>
+          <w:lang w:val="en-US"/>
+        </w:rPr>
+        <w:t xml:space="preserve">V2.1 </w:t>
+      </w:r>
+      <w:r>
+        <w:rPr>
+          <w:lang w:val="en-US"/>
+        </w:rPr>
+        <w:t>can easily be upgraded to 2.2, just run FslBuildGen.py to update it.</w:t>
+      </w:r>
+    </w:p>
+    <w:p>
+      <w:pPr>
+        <w:rPr>
+          <w:lang w:val="en-US"/>
+        </w:rPr>
+      </w:pPr>
+    </w:p>
+    <w:p>
+      <w:pPr>
+        <w:pStyle w:val="AppendixH2"/>
+      </w:pPr>
+      <w:bookmarkStart w:id="215" w:name="_Toc495700868"/>
+      <w:r>
+        <w:t>From 2.2 to 2.3</w:t>
+      </w:r>
       <w:bookmarkEnd w:id="215"/>
     </w:p>
     <w:p/>
@@ -28162,43 +28197,6 @@
         <w:rPr>
           <w:lang w:val="en-US"/>
         </w:rPr>
-        <w:t xml:space="preserve">V2.1 </w:t>
-      </w:r>
-      <w:r>
-        <w:rPr>
-          <w:lang w:val="en-US"/>
-        </w:rPr>
-        <w:t>can easily be upgraded to 2.2, just run FslBuildGen.py to update it.</w:t>
-      </w:r>
-    </w:p>
-    <w:p>
-      <w:pPr>
-        <w:rPr>
-          <w:lang w:val="en-US"/>
-        </w:rPr>
-      </w:pPr>
-    </w:p>
-    <w:p>
-      <w:pPr>
-        <w:pStyle w:val="AppendixH2"/>
-      </w:pPr>
-      <w:bookmarkStart w:id="216" w:name="_Toc495700868"/>
-      <w:r>
-        <w:t>From 2.2 to 2.3</w:t>
-      </w:r>
-      <w:bookmarkEnd w:id="216"/>
-    </w:p>
-    <w:p/>
-    <w:p>
-      <w:pPr>
-        <w:rPr>
-          <w:lang w:val="en-US"/>
-        </w:rPr>
-      </w:pPr>
-      <w:r>
-        <w:rPr>
-          <w:lang w:val="en-US"/>
-        </w:rPr>
         <w:t>V2.</w:t>
       </w:r>
       <w:r>
@@ -28237,12 +28235,12 @@
       <w:pPr>
         <w:pStyle w:val="Appendix"/>
       </w:pPr>
-      <w:bookmarkStart w:id="217" w:name="_Toc495700869"/>
+      <w:bookmarkStart w:id="216" w:name="_Toc495700869"/>
       <w:r>
         <w:lastRenderedPageBreak/>
         <w:t>What’s new</w:t>
       </w:r>
-      <w:bookmarkEnd w:id="217"/>
+      <w:bookmarkEnd w:id="216"/>
     </w:p>
     <w:p>
       <w:pPr>
@@ -28261,7 +28259,7 @@
         <w:rPr>
           <w:b/>
         </w:rPr>
-        <w:t>Version 5.0</w:t>
+        <w:t>Version 5.1</w:t>
       </w:r>
     </w:p>
     <w:p>
@@ -28279,7 +28277,7 @@
         <w:rPr>
           <w:lang w:val="en-US"/>
         </w:rPr>
-        <w:t>Tools now require Python 3.4+ instead of python 2.7</w:t>
+        <w:t>All ThirdParty code is now downloaded as needed instead of being included in the repo.</w:t>
       </w:r>
     </w:p>
     <w:p>
@@ -28297,7 +28295,7 @@
         <w:rPr>
           <w:lang w:val="en-US"/>
         </w:rPr>
-        <w:t>FslBuildNew script that can help you create a new project fast.</w:t>
+        <w:t>Windows builds now default to Visual Studio 2017 instead of 2015.</w:t>
       </w:r>
     </w:p>
     <w:p>
@@ -28315,7 +28313,7 @@
         <w:rPr>
           <w:lang w:val="en-US"/>
         </w:rPr>
-        <w:t>Vulkan support is much closer to its final state.</w:t>
+        <w:t>Basic support for changing the color-space via EGL.</w:t>
       </w:r>
     </w:p>
     <w:p>
@@ -28333,7 +28331,7 @@
         <w:rPr>
           <w:lang w:val="en-US"/>
         </w:rPr>
-        <w:t>The application registration method has been changed so it’s more future proof and allow for greater customization.</w:t>
+        <w:t>Examples of how to setup SRGB and HDR framebuffers.</w:t>
       </w:r>
     </w:p>
     <w:p>
@@ -28351,6 +28349,552 @@
         <w:rPr>
           <w:lang w:val="en-US"/>
         </w:rPr>
+        <w:t>HDR to LDR display rendering examples with various basic tone-mapping algorithms.</w:t>
+      </w:r>
+    </w:p>
+    <w:p>
+      <w:pPr>
+        <w:pStyle w:val="ListParagraph"/>
+        <w:numPr>
+          <w:ilvl w:val="0"/>
+          <w:numId w:val="32"/>
+        </w:numPr>
+        <w:rPr>
+          <w:lang w:val="en-US"/>
+        </w:rPr>
+      </w:pPr>
+      <w:r>
+        <w:rPr>
+          <w:lang w:val="en-US"/>
+        </w:rPr>
+        <w:t>Vulkan enabled for the Yocto Wayland backend.</w:t>
+      </w:r>
+    </w:p>
+    <w:p>
+      <w:pPr>
+        <w:pStyle w:val="ListParagraph"/>
+        <w:numPr>
+          <w:ilvl w:val="0"/>
+          <w:numId w:val="32"/>
+        </w:numPr>
+        <w:rPr>
+          <w:lang w:val="en-US"/>
+        </w:rPr>
+      </w:pPr>
+      <w:r>
+        <w:rPr>
+          <w:lang w:val="en-US"/>
+        </w:rPr>
+        <w:t>Assimp upgraded to 4.1 on most platforms.</w:t>
+      </w:r>
+    </w:p>
+    <w:p>
+      <w:pPr>
+        <w:pStyle w:val="ListParagraph"/>
+        <w:numPr>
+          <w:ilvl w:val="0"/>
+          <w:numId w:val="32"/>
+        </w:numPr>
+        <w:rPr>
+          <w:lang w:val="en-US"/>
+        </w:rPr>
+      </w:pPr>
+      <w:r>
+        <w:rPr>
+          <w:lang w:val="en-US"/>
+        </w:rPr>
+        <w:t>GLES3.</w:t>
+      </w:r>
+      <w:r>
+        <w:rPr>
+          <w:lang w:val="en-US"/>
+        </w:rPr>
+        <w:t>ColorspaceInfo</w:t>
+      </w:r>
+    </w:p>
+    <w:p>
+      <w:pPr>
+        <w:pStyle w:val="ListParagraph"/>
+        <w:numPr>
+          <w:ilvl w:val="0"/>
+          <w:numId w:val="32"/>
+        </w:numPr>
+        <w:rPr>
+          <w:lang w:val="en-US"/>
+        </w:rPr>
+      </w:pPr>
+      <w:r>
+        <w:rPr>
+          <w:lang w:val="en-US"/>
+        </w:rPr>
+        <w:t>GLES3.</w:t>
+      </w:r>
+      <w:r>
+        <w:rPr>
+          <w:lang w:val="en-US"/>
+        </w:rPr>
+        <w:t>EquirectangularToCubemap</w:t>
+      </w:r>
+    </w:p>
+    <w:p>
+      <w:pPr>
+        <w:pStyle w:val="ListParagraph"/>
+        <w:numPr>
+          <w:ilvl w:val="0"/>
+          <w:numId w:val="32"/>
+        </w:numPr>
+        <w:rPr>
+          <w:lang w:val="en-US"/>
+        </w:rPr>
+      </w:pPr>
+      <w:r>
+        <w:rPr>
+          <w:lang w:val="en-US"/>
+        </w:rPr>
+        <w:t>GLES3.</w:t>
+      </w:r>
+      <w:r>
+        <w:rPr>
+          <w:lang w:val="en-US"/>
+        </w:rPr>
+        <w:t>GammaCorrection</w:t>
+      </w:r>
+      <w:r>
+        <w:rPr>
+          <w:lang w:val="en-US"/>
+        </w:rPr>
+        <w:t xml:space="preserve"> demo.</w:t>
+      </w:r>
+    </w:p>
+    <w:p>
+      <w:pPr>
+        <w:pStyle w:val="ListParagraph"/>
+        <w:numPr>
+          <w:ilvl w:val="0"/>
+          <w:numId w:val="32"/>
+        </w:numPr>
+        <w:rPr>
+          <w:lang w:val="en-US"/>
+        </w:rPr>
+      </w:pPr>
+      <w:r>
+        <w:rPr>
+          <w:lang w:val="en-US"/>
+        </w:rPr>
+        <w:t>GLES3.</w:t>
+      </w:r>
+      <w:r>
+        <w:rPr>
+          <w:lang w:val="en-US"/>
+        </w:rPr>
+        <w:t>HDR01_BasicToneMapping</w:t>
+      </w:r>
+    </w:p>
+    <w:p>
+      <w:pPr>
+        <w:pStyle w:val="ListParagraph"/>
+        <w:numPr>
+          <w:ilvl w:val="0"/>
+          <w:numId w:val="32"/>
+        </w:numPr>
+        <w:rPr>
+          <w:lang w:val="en-US"/>
+        </w:rPr>
+      </w:pPr>
+      <w:r>
+        <w:rPr>
+          <w:lang w:val="en-US"/>
+        </w:rPr>
+        <w:t>GLES3.</w:t>
+      </w:r>
+      <w:r>
+        <w:rPr>
+          <w:lang w:val="en-US"/>
+        </w:rPr>
+        <w:t>HDR02_FBBasicToneMapping</w:t>
+      </w:r>
+    </w:p>
+    <w:p>
+      <w:pPr>
+        <w:pStyle w:val="ListParagraph"/>
+        <w:numPr>
+          <w:ilvl w:val="0"/>
+          <w:numId w:val="32"/>
+        </w:numPr>
+        <w:rPr>
+          <w:lang w:val="en-US"/>
+        </w:rPr>
+      </w:pPr>
+      <w:r>
+        <w:rPr>
+          <w:lang w:val="en-US"/>
+        </w:rPr>
+        <w:t>GLES3.</w:t>
+      </w:r>
+      <w:r>
+        <w:rPr>
+          <w:lang w:val="en-US"/>
+        </w:rPr>
+        <w:t>HDR03_SkyboxTonemapping</w:t>
+      </w:r>
+    </w:p>
+    <w:p>
+      <w:pPr>
+        <w:pStyle w:val="ListParagraph"/>
+        <w:numPr>
+          <w:ilvl w:val="0"/>
+          <w:numId w:val="32"/>
+        </w:numPr>
+        <w:rPr>
+          <w:lang w:val="en-US"/>
+        </w:rPr>
+      </w:pPr>
+      <w:r>
+        <w:rPr>
+          <w:lang w:val="en-US"/>
+        </w:rPr>
+        <w:t>GLES3.</w:t>
+      </w:r>
+      <w:r>
+        <w:rPr>
+          <w:lang w:val="en-US"/>
+        </w:rPr>
+        <w:t>HDR04_HDRFramebuffer</w:t>
+      </w:r>
+    </w:p>
+    <w:p>
+      <w:pPr>
+        <w:pStyle w:val="ListParagraph"/>
+        <w:numPr>
+          <w:ilvl w:val="0"/>
+          <w:numId w:val="32"/>
+        </w:numPr>
+        <w:rPr>
+          <w:lang w:val="en-US"/>
+        </w:rPr>
+      </w:pPr>
+      <w:r>
+        <w:rPr>
+          <w:lang w:val="en-US"/>
+        </w:rPr>
+        <w:t>GLES3.MultipleViewportsFractalShader</w:t>
+      </w:r>
+      <w:r>
+        <w:rPr>
+          <w:lang w:val="en-US"/>
+        </w:rPr>
+        <w:t xml:space="preserve"> demo.</w:t>
+      </w:r>
+    </w:p>
+    <w:p>
+      <w:pPr>
+        <w:pStyle w:val="ListParagraph"/>
+        <w:numPr>
+          <w:ilvl w:val="0"/>
+          <w:numId w:val="32"/>
+        </w:numPr>
+        <w:rPr>
+          <w:lang w:val="en-US"/>
+        </w:rPr>
+      </w:pPr>
+      <w:r>
+        <w:rPr>
+          <w:lang w:val="en-US"/>
+        </w:rPr>
+        <w:t>GLES3.Scissor101</w:t>
+      </w:r>
+    </w:p>
+    <w:p>
+      <w:pPr>
+        <w:pStyle w:val="ListParagraph"/>
+        <w:numPr>
+          <w:ilvl w:val="0"/>
+          <w:numId w:val="32"/>
+        </w:numPr>
+        <w:rPr>
+          <w:lang w:val="en-US"/>
+        </w:rPr>
+      </w:pPr>
+      <w:r>
+        <w:rPr>
+          <w:lang w:val="en-US"/>
+        </w:rPr>
+        <w:t>GLES3.Skybox</w:t>
+      </w:r>
+    </w:p>
+    <w:p>
+      <w:pPr>
+        <w:pStyle w:val="ListParagraph"/>
+        <w:numPr>
+          <w:ilvl w:val="0"/>
+          <w:numId w:val="32"/>
+        </w:numPr>
+        <w:rPr>
+          <w:lang w:val="en-US"/>
+        </w:rPr>
+      </w:pPr>
+      <w:r>
+        <w:rPr>
+          <w:lang w:val="en-US"/>
+        </w:rPr>
+        <w:t>GLES3.</w:t>
+      </w:r>
+      <w:r>
+        <w:rPr>
+          <w:lang w:val="en-US"/>
+        </w:rPr>
+        <w:t>SRGBFramebuffer</w:t>
+      </w:r>
+    </w:p>
+    <w:p>
+      <w:pPr>
+        <w:pStyle w:val="ListParagraph"/>
+        <w:numPr>
+          <w:ilvl w:val="0"/>
+          <w:numId w:val="32"/>
+        </w:numPr>
+        <w:rPr>
+          <w:lang w:val="en-US"/>
+        </w:rPr>
+      </w:pPr>
+      <w:r>
+        <w:rPr>
+          <w:lang w:val="en-US"/>
+        </w:rPr>
+        <w:t>GLES3.</w:t>
+      </w:r>
+      <w:r>
+        <w:rPr>
+          <w:lang w:val="en-US"/>
+        </w:rPr>
+        <w:t>TextureCompression</w:t>
+      </w:r>
+      <w:r>
+        <w:rPr>
+          <w:lang w:val="en-US"/>
+        </w:rPr>
+        <w:t xml:space="preserve"> demo.</w:t>
+      </w:r>
+    </w:p>
+    <w:p>
+      <w:pPr>
+        <w:pStyle w:val="ListParagraph"/>
+        <w:numPr>
+          <w:ilvl w:val="0"/>
+          <w:numId w:val="32"/>
+        </w:numPr>
+        <w:rPr>
+          <w:lang w:val="en-US"/>
+        </w:rPr>
+      </w:pPr>
+      <w:r>
+        <w:rPr>
+          <w:lang w:val="en-US"/>
+        </w:rPr>
+        <w:t>Vulkan.VulkanInfo</w:t>
+      </w:r>
+      <w:r>
+        <w:rPr>
+          <w:lang w:val="en-US"/>
+        </w:rPr>
+        <w:t xml:space="preserve"> demo.</w:t>
+      </w:r>
+    </w:p>
+    <w:p>
+      <w:pPr>
+        <w:pStyle w:val="ListParagraph"/>
+        <w:numPr>
+          <w:ilvl w:val="0"/>
+          <w:numId w:val="32"/>
+        </w:numPr>
+        <w:rPr>
+          <w:lang w:val="en-US"/>
+        </w:rPr>
+      </w:pPr>
+      <w:r>
+        <w:rPr>
+          <w:lang w:val="en-US"/>
+        </w:rPr>
+        <w:t>Android build now requires Android Studio 3.1 and the Android NDK16b or newer.</w:t>
+      </w:r>
+      <w:bookmarkStart w:id="217" w:name="_GoBack"/>
+      <w:bookmarkEnd w:id="217"/>
+    </w:p>
+    <w:p>
+      <w:pPr>
+        <w:rPr>
+          <w:b/>
+          <w:lang w:val="en-US"/>
+        </w:rPr>
+      </w:pPr>
+      <w:r>
+        <w:rPr>
+          <w:b/>
+          <w:lang w:val="en-US"/>
+        </w:rPr>
+        <w:t>Version 5.0.1</w:t>
+      </w:r>
+    </w:p>
+    <w:p>
+      <w:pPr>
+        <w:pStyle w:val="ListParagraph"/>
+        <w:numPr>
+          <w:ilvl w:val="0"/>
+          <w:numId w:val="32"/>
+        </w:numPr>
+        <w:rPr>
+          <w:lang w:val="en-US"/>
+        </w:rPr>
+      </w:pPr>
+      <w:r>
+        <w:rPr>
+          <w:lang w:val="en-US"/>
+        </w:rPr>
+        <w:t>OpenVX.</w:t>
+      </w:r>
+      <w:r>
+        <w:rPr>
+          <w:lang w:val="en-US"/>
+        </w:rPr>
+        <w:t>SoftISP</w:t>
+      </w:r>
+      <w:r>
+        <w:rPr>
+          <w:lang w:val="en-US"/>
+        </w:rPr>
+        <w:t xml:space="preserve"> demo.</w:t>
+      </w:r>
+    </w:p>
+    <w:p>
+      <w:pPr>
+        <w:pStyle w:val="ListParagraph"/>
+        <w:numPr>
+          <w:ilvl w:val="0"/>
+          <w:numId w:val="32"/>
+        </w:numPr>
+        <w:rPr>
+          <w:lang w:val="en-US"/>
+        </w:rPr>
+      </w:pPr>
+      <w:r>
+        <w:rPr>
+          <w:lang w:val="en-US"/>
+        </w:rPr>
+        <w:t>OpenCL.</w:t>
+      </w:r>
+      <w:r>
+        <w:rPr>
+          <w:lang w:val="en-US"/>
+        </w:rPr>
+        <w:t>SoftISP</w:t>
+      </w:r>
+      <w:r>
+        <w:rPr>
+          <w:lang w:val="en-US"/>
+        </w:rPr>
+        <w:t xml:space="preserve"> demo.</w:t>
+      </w:r>
+    </w:p>
+    <w:p>
+      <w:pPr>
+        <w:rPr>
+          <w:b/>
+        </w:rPr>
+      </w:pPr>
+      <w:r>
+        <w:rPr>
+          <w:b/>
+        </w:rPr>
+        <w:t>Version 5.0</w:t>
+      </w:r>
+    </w:p>
+    <w:p>
+      <w:pPr>
+        <w:pStyle w:val="ListParagraph"/>
+        <w:numPr>
+          <w:ilvl w:val="0"/>
+          <w:numId w:val="32"/>
+        </w:numPr>
+        <w:rPr>
+          <w:lang w:val="en-US"/>
+        </w:rPr>
+      </w:pPr>
+      <w:r>
+        <w:rPr>
+          <w:lang w:val="en-US"/>
+        </w:rPr>
+        <w:t>Tools now require Python 3.4+ instead of python 2.7</w:t>
+      </w:r>
+    </w:p>
+    <w:p>
+      <w:pPr>
+        <w:pStyle w:val="ListParagraph"/>
+        <w:numPr>
+          <w:ilvl w:val="0"/>
+          <w:numId w:val="32"/>
+        </w:numPr>
+        <w:rPr>
+          <w:lang w:val="en-US"/>
+        </w:rPr>
+      </w:pPr>
+      <w:r>
+        <w:rPr>
+          <w:lang w:val="en-US"/>
+        </w:rPr>
+        <w:t>FslBuildNew script that can help you create a new project fast.</w:t>
+      </w:r>
+    </w:p>
+    <w:p>
+      <w:pPr>
+        <w:pStyle w:val="ListParagraph"/>
+        <w:numPr>
+          <w:ilvl w:val="0"/>
+          <w:numId w:val="32"/>
+        </w:numPr>
+        <w:rPr>
+          <w:lang w:val="en-US"/>
+        </w:rPr>
+      </w:pPr>
+      <w:r>
+        <w:rPr>
+          <w:lang w:val="en-US"/>
+        </w:rPr>
+        <w:t>Vulkan support is much closer to its final state.</w:t>
+      </w:r>
+    </w:p>
+    <w:p>
+      <w:pPr>
+        <w:pStyle w:val="ListParagraph"/>
+        <w:numPr>
+          <w:ilvl w:val="0"/>
+          <w:numId w:val="32"/>
+        </w:numPr>
+        <w:rPr>
+          <w:lang w:val="en-US"/>
+        </w:rPr>
+      </w:pPr>
+      <w:r>
+        <w:rPr>
+          <w:lang w:val="en-US"/>
+        </w:rPr>
+        <w:t>The application registration method has been changed so it’s more future proof and allow for greater customization.</w:t>
+      </w:r>
+    </w:p>
+    <w:p>
+      <w:pPr>
+        <w:pStyle w:val="ListParagraph"/>
+        <w:numPr>
+          <w:ilvl w:val="0"/>
+          <w:numId w:val="32"/>
+        </w:numPr>
+        <w:rPr>
+          <w:lang w:val="en-US"/>
+        </w:rPr>
+      </w:pPr>
+      <w:r>
+        <w:rPr>
+          <w:lang w:val="en-US"/>
+        </w:rPr>
         <w:t>Prebuild binaries have been removed.</w:t>
       </w:r>
     </w:p>
@@ -28477,6 +29021,7 @@
         <w:rPr>
           <w:lang w:val="en-US"/>
         </w:rPr>
+        <w:lastRenderedPageBreak/>
         <w:t>Stb, xinput, perfcounters.</w:t>
       </w:r>
     </w:p>
@@ -28917,7 +29462,6 @@
         <w:rPr>
           <w:lang w:val="en-US"/>
         </w:rPr>
-        <w:lastRenderedPageBreak/>
         <w:t>New libraries:</w:t>
       </w:r>
     </w:p>
@@ -29140,6 +29684,7 @@
         <w:rPr>
           <w:lang w:val="en-US"/>
         </w:rPr>
+        <w:lastRenderedPageBreak/>
         <w:t>Added infrastructure that allows samples to share a library. See DemoApps/Shared for example libraries.</w:t>
       </w:r>
     </w:p>
@@ -29519,7 +30064,7 @@
           <w:rPr>
             <w:noProof/>
           </w:rPr>
-          <w:t>3</w:t>
+          <w:t>44</w:t>
         </w:r>
         <w:r>
           <w:rPr>
@@ -35000,7 +35545,7 @@
 </file>
 
 <file path=customXml/itemProps1.xml><?xml version="1.0" encoding="utf-8"?>
-<ds:datastoreItem xmlns:ds="http://schemas.openxmlformats.org/officeDocument/2006/customXml" ds:itemID="{7988B254-E0E3-48EB-A64D-4D6C13BD306C}">
+<ds:datastoreItem xmlns:ds="http://schemas.openxmlformats.org/officeDocument/2006/customXml" ds:itemID="{A1E40F6B-3CA3-4EA2-ABF9-63AACAC438D5}">
   <ds:schemaRefs>
     <ds:schemaRef ds:uri="http://schemas.openxmlformats.org/officeDocument/2006/bibliography"/>
   </ds:schemaRefs>

</xml_diff>